<commit_message>
VR Group CW update
</commit_message>
<xml_diff>
--- a/Modules/Virtual Reality/Group Coursework/Docs/VR_Group Project wrte up.docx
+++ b/Modules/Virtual Reality/Group Coursework/Docs/VR_Group Project wrte up.docx
@@ -41,128 +41,362 @@
       <w:r>
         <w:t>Introduction</w:t>
       </w:r>
+    </w:p>
+    <w:p>
+      <w:pPr>
+        <w:spacing w:after="0"/>
+      </w:pPr>
+    </w:p>
+    <w:p>
+      <w:pPr>
+        <w:spacing w:after="0"/>
+      </w:pPr>
+      <w:r>
+        <w:t>Virtual Reality has been a focused area of research for many</w:t>
+      </w:r>
+      <w:r>
+        <w:t xml:space="preserve"> years</w:t>
+      </w:r>
+      <w:r>
+        <w:t>. With the release of some advanced tech</w:t>
+      </w:r>
+      <w:r>
+        <w:t xml:space="preserve"> VR headsets later this year</w:t>
+      </w:r>
+      <w:r>
+        <w:t xml:space="preserve"> such as the Oculus</w:t>
+      </w:r>
+      <w:r>
+        <w:t xml:space="preserve"> </w:t>
+      </w:r>
+      <w:r>
+        <w:t>R</w:t>
+      </w:r>
+      <w:r>
+        <w:t>ift</w:t>
+      </w:r>
+      <w:r>
+        <w:t xml:space="preserve"> </w:t>
+      </w:r>
+      <w:r>
+        <w:t>[1] and Vive</w:t>
+      </w:r>
+      <w:r>
+        <w:t xml:space="preserve"> </w:t>
+      </w:r>
+      <w:r>
+        <w:t>[</w:t>
+      </w:r>
+      <w:r>
+        <w:t>2</w:t>
+      </w:r>
+      <w:r>
+        <w:t>] the demand for further developmen</w:t>
+      </w:r>
+      <w:r>
+        <w:t>t in VR technology is dramatically increasing</w:t>
+      </w:r>
+      <w:r>
+        <w:t>.</w:t>
+      </w:r>
+      <w:r>
+        <w:t xml:space="preserve"> Currently VR has been used to create some innovative practical VR applications such as Virtual theatres for Doctors</w:t>
+      </w:r>
+      <w:r>
+        <w:t xml:space="preserve"> to practice critical </w:t>
+      </w:r>
+      <w:r>
+        <w:t>surgeries</w:t>
+      </w:r>
+      <w:r>
+        <w:t xml:space="preserve"> or simulated environmen</w:t>
+      </w:r>
+      <w:r>
+        <w:t xml:space="preserve">t to diagnose and treat phobias and </w:t>
+      </w:r>
+      <w:r>
+        <w:t>illnesses</w:t>
+      </w:r>
+      <w:r>
+        <w:t xml:space="preserve"> [3]</w:t>
+      </w:r>
+      <w:r>
+        <w:t>.</w:t>
+      </w:r>
+      <w:r>
+        <w:t xml:space="preserve"> </w:t>
+      </w:r>
+    </w:p>
+    <w:p>
+      <w:r>
+        <w:t xml:space="preserve">This assignment extends </w:t>
+      </w:r>
+      <w:r>
+        <w:t>the learning materials</w:t>
+      </w:r>
+      <w:r>
+        <w:t xml:space="preserve"> and academic competencies taught on the SE3VR11 Virtual Reality course</w:t>
+      </w:r>
+      <w:r>
+        <w:t xml:space="preserve"> at the University of Reading</w:t>
+      </w:r>
+      <w:r>
+        <w:t xml:space="preserve"> [</w:t>
+      </w:r>
+      <w:r>
+        <w:t>4</w:t>
+      </w:r>
+      <w:r>
+        <w:t>]</w:t>
+      </w:r>
+      <w:r>
+        <w:t>.</w:t>
+      </w:r>
+      <w:r>
+        <w:t xml:space="preserve"> It investigates the </w:t>
+      </w:r>
+      <w:r>
+        <w:t xml:space="preserve">practicalities </w:t>
+      </w:r>
+      <w:r>
+        <w:t>of using virtual reality for practical applications of a virtual reality application to support</w:t>
+      </w:r>
+    </w:p>
+    <w:p/>
+    <w:p>
+      <w:pPr>
+        <w:pStyle w:val="Heading2"/>
+      </w:pPr>
+      <w:r>
+        <w:t>Background/Motivation</w:t>
+      </w:r>
+    </w:p>
+    <w:p/>
+    <w:p>
+      <w:r>
+        <w:t>In order to further absorb</w:t>
+      </w:r>
+      <w:r>
+        <w:t xml:space="preserve"> and reinforce the course</w:t>
+      </w:r>
+      <w:r>
+        <w:t xml:space="preserve"> content </w:t>
+      </w:r>
+      <w:r>
+        <w:t xml:space="preserve">delivered on the SE3VR11 module </w:t>
+      </w:r>
+      <w:r>
+        <w:t>two assignment</w:t>
+      </w:r>
+      <w:r>
+        <w:t>s are to be completed</w:t>
+      </w:r>
+      <w:r>
+        <w:t xml:space="preserve">. The first was an </w:t>
+      </w:r>
+      <w:r>
+        <w:t>Individual assignment to de</w:t>
+      </w:r>
+      <w:r>
+        <w:t>s</w:t>
+      </w:r>
+      <w:r>
+        <w:t>ign</w:t>
+      </w:r>
+      <w:r>
+        <w:t xml:space="preserve"> and implement a virtual</w:t>
+      </w:r>
+      <w:r>
+        <w:t xml:space="preserve"> world in</w:t>
+      </w:r>
+      <w:r>
+        <w:t xml:space="preserve"> Unity</w:t>
+      </w:r>
+      <w:r>
+        <w:t>. This is</w:t>
+      </w:r>
+      <w:r>
+        <w:t xml:space="preserve"> initially to familiarise</w:t>
+      </w:r>
+      <w:r>
+        <w:t xml:space="preserve"> oneself with the Unity editor and tools and explore the mechanisms that allow a user to interact within a</w:t>
+      </w:r>
+      <w:r>
+        <w:t xml:space="preserve"> realistic</w:t>
+      </w:r>
+      <w:r>
+        <w:t xml:space="preserve"> virtual world.</w:t>
+      </w:r>
+      <w:r>
+        <w:t xml:space="preserve"> The first assignment was satisfied with a</w:t>
+      </w:r>
+      <w:r>
+        <w:t xml:space="preserve"> virtual</w:t>
+      </w:r>
+      <w:r>
+        <w:t xml:space="preserve"> two storey house incorporating windows, interactive doors and light switches</w:t>
+      </w:r>
+      <w:r>
+        <w:t xml:space="preserve">. </w:t>
+      </w:r>
+      <w:r>
+        <w:t>Textures, materials and models</w:t>
+      </w:r>
+      <w:r>
+        <w:t xml:space="preserve"> are also used to </w:t>
+      </w:r>
+      <w:r>
+        <w:t xml:space="preserve">increase the </w:t>
+      </w:r>
+      <w:r>
+        <w:t>believ</w:t>
+      </w:r>
+      <w:r>
+        <w:t>ability and immersion</w:t>
+      </w:r>
+      <w:r>
+        <w:t xml:space="preserve"> of the world</w:t>
+      </w:r>
+      <w:r>
+        <w:t xml:space="preserve"> [</w:t>
+      </w:r>
+      <w:r>
+        <w:t>4</w:t>
+      </w:r>
+      <w:r>
+        <w:t>]</w:t>
+      </w:r>
+      <w:r>
+        <w:t>.</w:t>
+      </w:r>
+      <w:r>
+        <w:t xml:space="preserve"> </w:t>
+      </w:r>
+      <w:r>
+        <w:t>This assignment investigates the practicalities of an immersive virtual reality</w:t>
+      </w:r>
+      <w:r>
+        <w:t xml:space="preserve"> application</w:t>
+      </w:r>
+      <w:r>
+        <w:t xml:space="preserve"> through </w:t>
+      </w:r>
+      <w:r>
+        <w:t xml:space="preserve">completion of </w:t>
+      </w:r>
+      <w:r>
+        <w:t>a group project</w:t>
+      </w:r>
+      <w:r>
+        <w:t>.</w:t>
+      </w:r>
+      <w:r>
+        <w:t xml:space="preserve"> Each of the member is expected to contribute to the overall virtual world and then document there contribution accordingly.</w:t>
+      </w:r>
+    </w:p>
+    <w:p/>
+    <w:p>
+      <w:pPr>
+        <w:pStyle w:val="Heading2"/>
+      </w:pPr>
+      <w:r>
+        <w:t>Design/Requirements Analysis</w:t>
+      </w:r>
+    </w:p>
+    <w:p/>
+    <w:p>
+      <w:r>
+        <w:t>At</w:t>
+      </w:r>
+      <w:r>
+        <w:t xml:space="preserve"> the first team meeting the team discussed the possible applications</w:t>
+      </w:r>
+      <w:r>
+        <w:t xml:space="preserve"> t</w:t>
+      </w:r>
+      <w:r>
+        <w:t>hat could be developed</w:t>
+      </w:r>
+      <w:r>
+        <w:t xml:space="preserve"> and there purposes</w:t>
+      </w:r>
+      <w:r>
+        <w:t>.</w:t>
+      </w:r>
+      <w:r>
+        <w:t xml:space="preserve"> After researching current</w:t>
+      </w:r>
+      <w:r>
+        <w:t xml:space="preserve"> VR</w:t>
+      </w:r>
+      <w:r>
+        <w:t xml:space="preserve"> applications and simulations the team came to the conclusion that it would design and create a cl</w:t>
+      </w:r>
+      <w:r>
+        <w:t>austrophobia simulator to</w:t>
+      </w:r>
+      <w:r>
+        <w:t xml:space="preserve"> allow a user to experience, manage and</w:t>
+      </w:r>
+      <w:r>
+        <w:t xml:space="preserve"> train the anxieties one</w:t>
+      </w:r>
+      <w:r>
+        <w:t xml:space="preserve"> might experience</w:t>
+      </w:r>
+      <w:r>
+        <w:t xml:space="preserve"> by introducing features and triggers into the world that trigger symptoms of claustrophobia</w:t>
+      </w:r>
+      <w:r>
+        <w:t>.</w:t>
+      </w:r>
+      <w:r>
+        <w:t xml:space="preserve"> </w:t>
+      </w:r>
+    </w:p>
+    <w:p>
+      <w:r>
+        <w:t>Aspects such as time constraints</w:t>
+      </w:r>
+      <w:r>
+        <w:t xml:space="preserve"> and team member numbers also determined the team’s choice.</w:t>
+      </w:r>
+    </w:p>
+    <w:p>
+      <w:r>
+        <w:t xml:space="preserve">Essentially 5 Areas that will encompass features such as an </w:t>
+      </w:r>
+      <w:proofErr w:type="spellStart"/>
+      <w:r>
+        <w:t>elevtor</w:t>
+      </w:r>
+      <w:proofErr w:type="spellEnd"/>
+      <w:r>
+        <w:t>, revolving door, basement, toilet cubicles</w:t>
+      </w:r>
+      <w:r>
+        <w:t>, small cupboards.</w:t>
+      </w:r>
+    </w:p>
+    <w:p>
+      <w:r>
+        <w:t xml:space="preserve">Consider the intensity of challenge in each zone by room dimensions, lighting, narrower hallways, </w:t>
+      </w:r>
+      <w:proofErr w:type="gramStart"/>
+      <w:r>
+        <w:t>windows</w:t>
+      </w:r>
+      <w:proofErr w:type="gramEnd"/>
+    </w:p>
+    <w:p>
+      <w:r>
+        <w:t>Main two concepts hoped to achieve is restr</w:t>
+      </w:r>
       <w:bookmarkStart w:id="0" w:name="_GoBack"/>
       <w:bookmarkEnd w:id="0"/>
-    </w:p>
-    <w:p>
-      <w:pPr>
-        <w:spacing w:after="0"/>
-      </w:pPr>
-    </w:p>
-    <w:p>
-      <w:pPr>
-        <w:spacing w:after="0"/>
-      </w:pPr>
-      <w:r>
-        <w:t>Virtual Reality has been a focused area of research for many</w:t>
-      </w:r>
-      <w:r>
-        <w:t xml:space="preserve"> years</w:t>
-      </w:r>
-      <w:r>
-        <w:t>. With the release of some advanced tech</w:t>
-      </w:r>
-      <w:r>
-        <w:t xml:space="preserve"> VR headsets later this year</w:t>
-      </w:r>
-      <w:r>
-        <w:t xml:space="preserve"> such as the Oculus</w:t>
-      </w:r>
       <w:r>
         <w:t xml:space="preserve"> </w:t>
       </w:r>
-      <w:r>
-        <w:t>R</w:t>
-      </w:r>
-      <w:r>
-        <w:t>ift</w:t>
-      </w:r>
-      <w:r>
-        <w:t xml:space="preserve"> </w:t>
-      </w:r>
-      <w:r>
-        <w:t>[1] and Vive</w:t>
-      </w:r>
-      <w:r>
-        <w:t xml:space="preserve"> </w:t>
-      </w:r>
-      <w:r>
-        <w:t>[</w:t>
-      </w:r>
-      <w:r>
-        <w:t>2</w:t>
-      </w:r>
-      <w:r>
-        <w:t>] the demand for further developmen</w:t>
-      </w:r>
-      <w:r>
-        <w:t>t in VR technology is dramatically increasing</w:t>
-      </w:r>
-      <w:r>
-        <w:t>.</w:t>
-      </w:r>
-      <w:r>
-        <w:t xml:space="preserve"> Currently VR has been used to create some innovative practical VR applications such as Virtual theatres for Doctors</w:t>
-      </w:r>
-      <w:r>
-        <w:t xml:space="preserve"> to practice critical </w:t>
-      </w:r>
-      <w:r>
-        <w:t>surgeries</w:t>
-      </w:r>
-      <w:r>
-        <w:t xml:space="preserve"> or simulated environmen</w:t>
-      </w:r>
-      <w:r>
-        <w:t xml:space="preserve">t to diagnose and treat phobias and </w:t>
-      </w:r>
-      <w:r>
-        <w:t>illnesses</w:t>
-      </w:r>
-      <w:r>
-        <w:t xml:space="preserve"> [3]</w:t>
-      </w:r>
-      <w:r>
-        <w:t>.</w:t>
-      </w:r>
-      <w:r>
-        <w:t xml:space="preserve"> </w:t>
-      </w:r>
-    </w:p>
-    <w:p>
-      <w:r>
-        <w:t xml:space="preserve">This assignment extends </w:t>
-      </w:r>
-      <w:r>
-        <w:t>the learning materials</w:t>
-      </w:r>
-      <w:r>
-        <w:t xml:space="preserve"> and academic competencies taught on the SE3VR11 Virtual Reality course</w:t>
-      </w:r>
-      <w:r>
-        <w:t xml:space="preserve"> at the University of Reading</w:t>
-      </w:r>
-      <w:r>
-        <w:t xml:space="preserve"> [</w:t>
-      </w:r>
-      <w:r>
-        <w:t>4</w:t>
-      </w:r>
-      <w:r>
-        <w:t>]</w:t>
-      </w:r>
-      <w:r>
-        <w:t>.</w:t>
-      </w:r>
-      <w:r>
-        <w:t xml:space="preserve"> It investigates the </w:t>
-      </w:r>
-      <w:r>
-        <w:t xml:space="preserve">practicalities </w:t>
-      </w:r>
-      <w:r>
-        <w:t>of using virtual reality for practical applications of a virtual reality application to support</w:t>
-      </w:r>
     </w:p>
     <w:p/>
     <w:p>
@@ -170,224 +404,72 @@
         <w:pStyle w:val="Heading2"/>
       </w:pPr>
       <w:r>
-        <w:t>Background/Motivation</w:t>
+        <w:t>Testing</w:t>
       </w:r>
     </w:p>
     <w:p/>
     <w:p>
       <w:r>
-        <w:t>In order to further absorb</w:t>
-      </w:r>
-      <w:r>
-        <w:t xml:space="preserve"> and reinforce the course</w:t>
-      </w:r>
-      <w:r>
-        <w:t xml:space="preserve"> content </w:t>
-      </w:r>
-      <w:r>
-        <w:t xml:space="preserve">delivered on the SE3VR11 module </w:t>
-      </w:r>
-      <w:r>
-        <w:t>two assignment</w:t>
-      </w:r>
-      <w:r>
-        <w:t>s are to be completed</w:t>
-      </w:r>
-      <w:r>
-        <w:t xml:space="preserve">. The first was an </w:t>
-      </w:r>
-      <w:r>
-        <w:t>Individual assignment to de</w:t>
-      </w:r>
-      <w:r>
-        <w:t>s</w:t>
-      </w:r>
-      <w:r>
-        <w:t>ign</w:t>
-      </w:r>
-      <w:r>
-        <w:t xml:space="preserve"> and implement a virtual</w:t>
-      </w:r>
-      <w:r>
-        <w:t xml:space="preserve"> world in</w:t>
-      </w:r>
-      <w:r>
-        <w:t xml:space="preserve"> Unity</w:t>
-      </w:r>
-      <w:r>
-        <w:t>. This is</w:t>
-      </w:r>
-      <w:r>
-        <w:t xml:space="preserve"> initially to familiarise</w:t>
-      </w:r>
-      <w:r>
-        <w:t xml:space="preserve"> oneself with the Unity editor and tools and explore the mechanisms that allow a user to interact within a</w:t>
-      </w:r>
-      <w:r>
-        <w:t xml:space="preserve"> realistic</w:t>
-      </w:r>
-      <w:r>
-        <w:t xml:space="preserve"> virtual world.</w:t>
-      </w:r>
-      <w:r>
-        <w:t xml:space="preserve"> The first assignment was satisfied with a</w:t>
-      </w:r>
-      <w:r>
-        <w:t xml:space="preserve"> virtual</w:t>
-      </w:r>
-      <w:r>
-        <w:t xml:space="preserve"> two storey house incorporating windows, interactive doors and light switches</w:t>
-      </w:r>
-      <w:r>
-        <w:t xml:space="preserve">. </w:t>
-      </w:r>
-      <w:r>
-        <w:t>Textures, materials and models</w:t>
-      </w:r>
-      <w:r>
-        <w:t xml:space="preserve"> are also used to </w:t>
-      </w:r>
-      <w:r>
-        <w:t xml:space="preserve">increase the </w:t>
-      </w:r>
-      <w:r>
-        <w:t>believability and immersive</w:t>
-      </w:r>
-      <w:r>
-        <w:t xml:space="preserve"> of the world</w:t>
-      </w:r>
-      <w:r>
-        <w:t xml:space="preserve"> [</w:t>
-      </w:r>
-      <w:r>
-        <w:t>4</w:t>
-      </w:r>
-      <w:r>
-        <w:t>]</w:t>
-      </w:r>
-      <w:r>
-        <w:t>.</w:t>
-      </w:r>
-      <w:r>
-        <w:t xml:space="preserve"> </w:t>
-      </w:r>
-      <w:r>
-        <w:t>This assignment investigates the practicalities of an immersive virtual reality through a group project</w:t>
+        <w:t xml:space="preserve">If the elevator buttons </w:t>
+      </w:r>
+      <w:r>
+        <w:t>are pressed continuously throughout the animation being played then the interior and exterior doors and the elevator start to operate out of synch.</w:t>
+      </w:r>
+      <w:r>
+        <w:t xml:space="preserve"> This can be fixed with some error handling that will prevent the user clicking more than once until animation has finished playing or an amount of time has passed.</w:t>
+      </w:r>
+    </w:p>
+    <w:p>
+      <w:pPr>
+        <w:pStyle w:val="Heading2"/>
+      </w:pPr>
+    </w:p>
+    <w:p>
+      <w:pPr>
+        <w:pStyle w:val="Heading2"/>
+      </w:pPr>
+      <w:r>
+        <w:t>Results</w:t>
       </w:r>
     </w:p>
     <w:p/>
     <w:p>
+      <w:r>
+        <w:t>What aspects of the project where met.</w:t>
+      </w:r>
+    </w:p>
+    <w:p/>
+    <w:p>
       <w:pPr>
         <w:pStyle w:val="Heading2"/>
       </w:pPr>
       <w:r>
-        <w:t>Design/Requirements Analysis</w:t>
+        <w:t>Discussion</w:t>
+      </w:r>
+    </w:p>
+    <w:p>
+      <w:pPr>
+        <w:pStyle w:val="Heading2"/>
+      </w:pPr>
+    </w:p>
+    <w:p>
+      <w:r>
+        <w:t xml:space="preserve">Other deadline priorities, time management, team communication. Team </w:t>
+      </w:r>
+      <w:r>
+        <w:t>congregation</w:t>
       </w:r>
     </w:p>
     <w:p/>
     <w:p>
-      <w:r>
-        <w:t>At</w:t>
-      </w:r>
-      <w:r>
-        <w:t xml:space="preserve"> the first team meeting the team discussed the possible applications</w:t>
-      </w:r>
-      <w:r>
-        <w:t xml:space="preserve"> t</w:t>
-      </w:r>
-      <w:r>
-        <w:t>hat could be developed</w:t>
-      </w:r>
-      <w:r>
-        <w:t xml:space="preserve"> and there purposes</w:t>
-      </w:r>
-      <w:r>
-        <w:t>.</w:t>
-      </w:r>
-      <w:r>
-        <w:t xml:space="preserve"> After researching current</w:t>
-      </w:r>
-      <w:r>
-        <w:t xml:space="preserve"> VR</w:t>
-      </w:r>
-      <w:r>
-        <w:t xml:space="preserve"> applications and simulations the team came to the conclusion that it would design and create a cl</w:t>
-      </w:r>
-      <w:r>
-        <w:t>austrophobia simulator to</w:t>
-      </w:r>
-      <w:r>
-        <w:t xml:space="preserve"> allow a user to experience, manage and</w:t>
-      </w:r>
-      <w:r>
-        <w:t xml:space="preserve"> train the anxieties one</w:t>
-      </w:r>
-      <w:r>
-        <w:t xml:space="preserve"> might experience</w:t>
-      </w:r>
-      <w:r>
-        <w:t xml:space="preserve"> by introducing features and triggers into the world that trigger symptoms of claustrophobia</w:t>
-      </w:r>
-      <w:r>
-        <w:t>.</w:t>
-      </w:r>
-      <w:r>
-        <w:t xml:space="preserve"> </w:t>
-      </w:r>
-    </w:p>
-    <w:p>
-      <w:r>
-        <w:t>Aspects such as time constraints</w:t>
-      </w:r>
-      <w:r>
-        <w:t xml:space="preserve"> and team member numbers also determined the team’s choice.</w:t>
+      <w:pPr>
+        <w:pStyle w:val="Heading2"/>
+      </w:pPr>
+      <w:r>
+        <w:t>Further Work</w:t>
       </w:r>
     </w:p>
     <w:p/>
-    <w:p>
-      <w:pPr>
-        <w:pStyle w:val="Heading2"/>
-      </w:pPr>
-      <w:r>
-        <w:t>Testing</w:t>
-      </w:r>
-    </w:p>
-    <w:p/>
-    <w:p>
-      <w:pPr>
-        <w:pStyle w:val="Heading2"/>
-      </w:pPr>
-      <w:r>
-        <w:lastRenderedPageBreak/>
-        <w:t>Results</w:t>
-      </w:r>
-    </w:p>
-    <w:p>
-      <w:pPr>
-        <w:pStyle w:val="Heading2"/>
-      </w:pPr>
-    </w:p>
-    <w:p>
-      <w:pPr>
-        <w:pStyle w:val="Heading2"/>
-      </w:pPr>
-      <w:r>
-        <w:t>Discussion</w:t>
-      </w:r>
-    </w:p>
-    <w:p>
-      <w:pPr>
-        <w:pStyle w:val="Heading2"/>
-      </w:pPr>
-    </w:p>
-    <w:p>
-      <w:pPr>
-        <w:pStyle w:val="Heading2"/>
-      </w:pPr>
-      <w:r>
-        <w:t>Further Work</w:t>
-      </w:r>
-    </w:p>
     <w:p/>
     <w:p>
       <w:pPr>
@@ -495,7 +577,7 @@
           <w:rPr>
             <w:noProof/>
           </w:rPr>
-          <w:t>1</w:t>
+          <w:t>2</w:t>
         </w:r>
         <w:r>
           <w:rPr>

</xml_diff>

<commit_message>
zone 3 updated. Added lights ans box colliders to models
</commit_message>
<xml_diff>
--- a/Modules/Virtual Reality/Group Coursework/Docs/VR_Group Project wrte up.docx
+++ b/Modules/Virtual Reality/Group Coursework/Docs/VR_Group Project wrte up.docx
@@ -378,7 +378,10 @@
         <w:t>.</w:t>
       </w:r>
       <w:r>
-        <w:t xml:space="preserve"> After researching current</w:t>
+        <w:t xml:space="preserve"> After researching </w:t>
+      </w:r>
+      <w:r>
+        <w:t>current</w:t>
       </w:r>
       <w:r>
         <w:t xml:space="preserve"> VR</w:t>
@@ -571,6 +574,36 @@
       </w:pPr>
       <w:r>
         <w:rPr>
+          <w:noProof/>
+        </w:rPr>
+        <w:pict>
+          <v:shapetype id="_x0000_t75" coordsize="21600,21600" o:spt="75" o:preferrelative="t" path="m@4@5l@4@11@9@11@9@5xe" filled="f" stroked="f">
+            <v:stroke joinstyle="miter"/>
+            <v:formulas>
+              <v:f eqn="if lineDrawn pixelLineWidth 0"/>
+              <v:f eqn="sum @0 1 0"/>
+              <v:f eqn="sum 0 0 @1"/>
+              <v:f eqn="prod @2 1 2"/>
+              <v:f eqn="prod @3 21600 pixelWidth"/>
+              <v:f eqn="prod @3 21600 pixelHeight"/>
+              <v:f eqn="sum @0 0 1"/>
+              <v:f eqn="prod @6 1 2"/>
+              <v:f eqn="prod @7 21600 pixelWidth"/>
+              <v:f eqn="sum @8 21600 0"/>
+              <v:f eqn="prod @7 21600 pixelHeight"/>
+              <v:f eqn="sum @10 21600 0"/>
+            </v:formulas>
+            <v:path o:extrusionok="f" gradientshapeok="t" o:connecttype="rect"/>
+            <o:lock v:ext="edit" aspectratio="t"/>
+          </v:shapetype>
+          <v:shape id="_x0000_s1027" type="#_x0000_t75" style="position:absolute;left:0;text-align:left;margin-left:-32.25pt;margin-top:29.4pt;width:484.35pt;height:237.75pt;z-index:251659264;mso-position-horizontal-relative:text;mso-position-vertical-relative:text;mso-width-relative:page;mso-height-relative:page">
+            <v:imagedata r:id="rId8" o:title="SimFloorMap"/>
+            <w10:wrap type="square"/>
+          </v:shape>
+        </w:pict>
+      </w:r>
+      <w:r>
+        <w:rPr>
           <w:b/>
         </w:rPr>
         <w:t>Fig</w:t>
@@ -614,6 +647,7 @@
     </w:p>
     <w:p>
       <w:pPr>
+        <w:ind w:firstLine="720"/>
         <w:rPr>
           <w:b/>
         </w:rPr>
@@ -621,12 +655,43 @@
     </w:p>
     <w:p>
       <w:pPr>
+        <w:pStyle w:val="Heading2"/>
+      </w:pPr>
+      <w:r>
+        <w:t>Implementation</w:t>
+      </w:r>
+    </w:p>
+    <w:p>
+      <w:pPr>
         <w:rPr>
           <w:b/>
         </w:rPr>
       </w:pPr>
     </w:p>
     <w:p>
+      <w:r>
+        <w:t>This report documents the development of Zone 3 in the simulator</w:t>
+      </w:r>
+      <w:r>
+        <w:t xml:space="preserve"> and illustrated in figure 1</w:t>
+      </w:r>
+      <w:r>
+        <w:t xml:space="preserve"> floor plan</w:t>
+      </w:r>
+      <w:r>
+        <w:t>. Zone 3’s main feature is the elevator, a common trigger for claustrophobia []</w:t>
+      </w:r>
+      <w:r>
+        <w:t xml:space="preserve">. Considerations for the area being one of the last zones is taken into account where the size of the rooms are smaller, there is less lighting and more challenges </w:t>
+      </w:r>
+      <w:r>
+        <w:t>incorporated</w:t>
+      </w:r>
+      <w:r>
+        <w:t xml:space="preserve"> in a smaller space. </w:t>
+      </w:r>
+    </w:p>
+    <w:p>
       <w:pPr>
         <w:rPr>
           <w:b/>
@@ -639,146 +704,113 @@
           <w:b/>
         </w:rPr>
       </w:pPr>
-    </w:p>
-    <w:p>
-      <w:pPr>
+      <w:r>
         <w:rPr>
           <w:b/>
         </w:rPr>
-      </w:pPr>
-    </w:p>
-    <w:p>
-      <w:pPr>
+        <w:br w:type="page"/>
+      </w:r>
+    </w:p>
+    <w:p>
+      <w:pPr>
+        <w:ind w:firstLine="720"/>
         <w:rPr>
           <w:b/>
         </w:rPr>
       </w:pPr>
-    </w:p>
-    <w:p>
-      <w:pPr>
+      <w:r>
         <w:rPr>
           <w:b/>
         </w:rPr>
-      </w:pPr>
-    </w:p>
-    <w:p>
-      <w:pPr>
+        <w:lastRenderedPageBreak/>
+        <w:t>Fig</w:t>
+      </w:r>
+      <w:r>
         <w:rPr>
           <w:b/>
         </w:rPr>
-      </w:pPr>
-    </w:p>
-    <w:p>
-      <w:pPr>
+        <w:t>ure</w:t>
+      </w:r>
+      <w:r>
         <w:rPr>
           <w:b/>
         </w:rPr>
-      </w:pPr>
+        <w:t>.2</w:t>
+      </w:r>
+      <w:r>
+        <w:rPr>
+          <w:b/>
+        </w:rPr>
+        <w:t xml:space="preserve"> </w:t>
+      </w:r>
+      <w:r>
+        <w:rPr>
+          <w:b/>
+        </w:rPr>
+        <w:t>Screen Shot</w:t>
+      </w:r>
+      <w:r>
+        <w:rPr>
+          <w:b/>
+        </w:rPr>
+        <w:t xml:space="preserve"> of Zone 3</w:t>
+      </w:r>
     </w:p>
     <w:p>
       <w:pPr>
         <w:pStyle w:val="Heading2"/>
       </w:pPr>
       <w:r>
-        <w:t>Implementation</w:t>
-      </w:r>
-    </w:p>
-    <w:p>
-      <w:pPr>
-        <w:rPr>
-          <w:b/>
-        </w:rPr>
-      </w:pPr>
-    </w:p>
-    <w:p>
-      <w:r>
-        <w:t>This report documents the development of Zone 3 in the simulator</w:t>
-      </w:r>
-      <w:r>
-        <w:t xml:space="preserve"> and illustrated in figure 1</w:t>
-      </w:r>
-      <w:r>
-        <w:t xml:space="preserve"> floor plan</w:t>
-      </w:r>
-      <w:r>
-        <w:t>. Zone 3’s main feature is the elevator, a common trigger for claustrophobia []</w:t>
-      </w:r>
-      <w:r>
-        <w:t xml:space="preserve">. Considerations for the area being one of the last zones is taken into account where the size of the rooms are smaller, there is less lighting and more challenges </w:t>
-      </w:r>
-      <w:r>
-        <w:t>incorporated</w:t>
-      </w:r>
-      <w:r>
-        <w:t xml:space="preserve"> in a smaller space. </w:t>
-      </w:r>
-    </w:p>
-    <w:p>
-      <w:pPr>
-        <w:rPr>
-          <w:b/>
-        </w:rPr>
-      </w:pPr>
-    </w:p>
-    <w:p>
-      <w:pPr>
-        <w:rPr>
-          <w:b/>
-        </w:rPr>
-      </w:pPr>
-      <w:r>
-        <w:rPr>
-          <w:b/>
-        </w:rPr>
-        <w:t xml:space="preserve">Fig.2 </w:t>
-      </w:r>
-      <w:r>
-        <w:rPr>
-          <w:b/>
-        </w:rPr>
-        <w:t>Screen Shot</w:t>
-      </w:r>
-      <w:r>
-        <w:rPr>
-          <w:b/>
-        </w:rPr>
-        <w:t xml:space="preserve"> of Zone 3</w:t>
+        <w:rPr>
+          <w:noProof/>
+        </w:rPr>
+        <w:pict>
+          <v:shape id="_x0000_s1029" type="#_x0000_t75" style="position:absolute;margin-left:0;margin-top:.95pt;width:440.4pt;height:230.05pt;z-index:251661312;mso-position-horizontal:absolute;mso-position-horizontal-relative:text;mso-position-vertical:absolute;mso-position-vertical-relative:text;mso-width-relative:page;mso-height-relative:page">
+            <v:imagedata r:id="rId9" o:title="Zone3Screenhot"/>
+            <w10:wrap type="square"/>
+          </v:shape>
+        </w:pict>
+      </w:r>
+    </w:p>
+    <w:p>
+      <w:pPr>
+        <w:pStyle w:val="Heading2"/>
+      </w:pPr>
+    </w:p>
+    <w:p>
+      <w:pPr>
+        <w:pStyle w:val="Heading2"/>
+      </w:pPr>
+    </w:p>
+    <w:p>
+      <w:pPr>
+        <w:pStyle w:val="Heading2"/>
+      </w:pPr>
+      <w:r>
+        <w:t>Testing</w:t>
       </w:r>
     </w:p>
     <w:p/>
+    <w:p>
+      <w:pPr>
+        <w:rPr>
+          <w:u w:val="single"/>
+        </w:rPr>
+      </w:pPr>
+      <w:r>
+        <w:rPr>
+          <w:u w:val="single"/>
+        </w:rPr>
+        <w:t>Object Collision</w:t>
+      </w:r>
+      <w:r>
+        <w:rPr>
+          <w:u w:val="single"/>
+        </w:rPr>
+        <w:t xml:space="preserve"> Tests</w:t>
+      </w:r>
+    </w:p>
     <w:p/>
-    <w:p>
-      <w:pPr>
-        <w:pStyle w:val="Heading2"/>
-      </w:pPr>
-      <w:r>
-        <w:t>Testing</w:t>
-      </w:r>
-    </w:p>
-    <w:p/>
-    <w:p>
-      <w:pPr>
-        <w:rPr>
-          <w:u w:val="single"/>
-        </w:rPr>
-      </w:pPr>
-      <w:r>
-        <w:rPr>
-          <w:u w:val="single"/>
-        </w:rPr>
-        <w:t>Object Collision</w:t>
-      </w:r>
-      <w:r>
-        <w:rPr>
-          <w:u w:val="single"/>
-        </w:rPr>
-        <w:t xml:space="preserve"> Tests</w:t>
-      </w:r>
-    </w:p>
-    <w:p>
-      <w:bookmarkStart w:id="0" w:name="_GoBack"/>
-      <w:bookmarkEnd w:id="0"/>
-    </w:p>
     <w:p>
       <w:pPr>
         <w:rPr>
@@ -806,137 +838,149 @@
     </w:p>
     <w:p>
       <w:r>
-        <w:t xml:space="preserve">If the elevator buttons are pressed continuously throughout the animation being played then the interior and exterior doors and the elevator start to operate out of synch. This can be fixed with </w:t>
-      </w:r>
+        <w:t>If the elevator buttons are pressed continuously throughout the animation being played then the interior and exterior doors and the elevator start to operate out of synch. This can be fixed with some error handling that will prevent the user clicking more than once until animation has finished playing or an amount of time has passed.</w:t>
+      </w:r>
+    </w:p>
+    <w:p>
+      <w:pPr>
+        <w:rPr>
+          <w:u w:val="single"/>
+        </w:rPr>
+      </w:pPr>
+      <w:r>
+        <w:rPr>
+          <w:u w:val="single"/>
+        </w:rPr>
+        <w:t>Rendering and Smoothness</w:t>
+      </w:r>
+    </w:p>
+    <w:p>
+      <w:pPr>
+        <w:rPr>
+          <w:u w:val="single"/>
+        </w:rPr>
+      </w:pPr>
+      <w:bookmarkStart w:id="0" w:name="_GoBack"/>
+      <w:bookmarkEnd w:id="0"/>
+    </w:p>
+    <w:p>
+      <w:r>
+        <w:t xml:space="preserve">In each of the </w:t>
+      </w:r>
+    </w:p>
+    <w:p>
+      <w:pPr>
+        <w:pStyle w:val="Heading2"/>
+      </w:pPr>
+    </w:p>
+    <w:p>
+      <w:pPr>
+        <w:pStyle w:val="Heading2"/>
+      </w:pPr>
+      <w:r>
+        <w:t>Results</w:t>
+      </w:r>
+    </w:p>
+    <w:p/>
+    <w:p>
+      <w:r>
+        <w:t>What aspects of the project where met.</w:t>
+      </w:r>
+    </w:p>
+    <w:p/>
+    <w:p>
+      <w:pPr>
+        <w:pStyle w:val="Heading2"/>
+      </w:pPr>
       <w:r>
         <w:lastRenderedPageBreak/>
-        <w:t>some error handling that will prevent the user clicking more than once until animation has finished playing or an amount of time has passed.</w:t>
+        <w:t>Discussion</w:t>
       </w:r>
     </w:p>
     <w:p/>
     <w:p>
-      <w:pPr>
-        <w:rPr>
-          <w:u w:val="single"/>
-        </w:rPr>
-      </w:pPr>
-    </w:p>
-    <w:p>
-      <w:r>
-        <w:t xml:space="preserve">In each of the </w:t>
-      </w:r>
-    </w:p>
+      <w:r>
+        <w:t>The program was very large and demanding on computer resources when running.</w:t>
+      </w:r>
+    </w:p>
+    <w:p>
+      <w:r>
+        <w:t xml:space="preserve">Other deadline priorities, time management, team communication. Team </w:t>
+      </w:r>
+      <w:r>
+        <w:t>congregation</w:t>
+      </w:r>
+    </w:p>
+    <w:p/>
     <w:p>
       <w:pPr>
         <w:pStyle w:val="Heading2"/>
       </w:pPr>
-    </w:p>
+      <w:r>
+        <w:t>Further Work</w:t>
+      </w:r>
+    </w:p>
+    <w:p/>
+    <w:p>
+      <w:r>
+        <w:t>Correct and perfecting the elevator would be an aim.</w:t>
+      </w:r>
+    </w:p>
+    <w:p>
+      <w:proofErr w:type="spellStart"/>
+      <w:r>
+        <w:t>Applting</w:t>
+      </w:r>
+      <w:proofErr w:type="spellEnd"/>
+      <w:r>
+        <w:t xml:space="preserve"> physics to the chairs. Interaction with fridge </w:t>
+      </w:r>
+    </w:p>
+    <w:p>
+      <w:r>
+        <w:t xml:space="preserve">The main two aspects referred to with claustrophobia is the feeling of restriction and </w:t>
+      </w:r>
+      <w:proofErr w:type="spellStart"/>
+      <w:r>
+        <w:t>suffercation</w:t>
+      </w:r>
+      <w:proofErr w:type="spellEnd"/>
+    </w:p>
+    <w:p>
+      <w:r>
+        <w:t>If a heart rate receiver</w:t>
+      </w:r>
+      <w:r>
+        <w:t xml:space="preserve"> from something as common as a smart phone</w:t>
+      </w:r>
+      <w:r>
+        <w:t xml:space="preserve"> </w:t>
+      </w:r>
+      <w:r>
+        <w:t>could input readings from a</w:t>
+      </w:r>
+      <w:r>
+        <w:t xml:space="preserve"> user into the environment then even more inte</w:t>
+      </w:r>
+      <w:r>
+        <w:t>ractive control</w:t>
+      </w:r>
+      <w:r>
+        <w:t xml:space="preserve"> and immersive reality can be achieved.</w:t>
+      </w:r>
+    </w:p>
+    <w:p/>
     <w:p>
       <w:pPr>
         <w:pStyle w:val="Heading2"/>
       </w:pPr>
       <w:r>
-        <w:t>Results</w:t>
+        <w:t>References</w:t>
       </w:r>
     </w:p>
     <w:p/>
     <w:p>
       <w:r>
-        <w:t>What aspects of the project where met.</w:t>
-      </w:r>
-    </w:p>
-    <w:p/>
-    <w:p>
-      <w:pPr>
-        <w:pStyle w:val="Heading2"/>
-      </w:pPr>
-      <w:r>
-        <w:t>Discussion</w:t>
-      </w:r>
-    </w:p>
-    <w:p>
-      <w:pPr>
-        <w:pStyle w:val="Heading2"/>
-      </w:pPr>
-    </w:p>
-    <w:p>
-      <w:r>
-        <w:t xml:space="preserve">Other deadline priorities, time management, team communication. Team </w:t>
-      </w:r>
-      <w:r>
-        <w:t>congregation</w:t>
-      </w:r>
-    </w:p>
-    <w:p/>
-    <w:p>
-      <w:pPr>
-        <w:pStyle w:val="Heading2"/>
-      </w:pPr>
-      <w:r>
-        <w:t>Further Work</w:t>
-      </w:r>
-    </w:p>
-    <w:p/>
-    <w:p>
-      <w:r>
-        <w:t>Correct and perfecting the elevator would be an aim.</w:t>
-      </w:r>
-    </w:p>
-    <w:p>
-      <w:proofErr w:type="spellStart"/>
-      <w:r>
-        <w:t>Applting</w:t>
-      </w:r>
-      <w:proofErr w:type="spellEnd"/>
-      <w:r>
-        <w:t xml:space="preserve"> physics to the chairs. Interaction with fridge </w:t>
-      </w:r>
-    </w:p>
-    <w:p>
-      <w:r>
-        <w:t xml:space="preserve">The main two aspects referred to with claustrophobia is the feeling of restriction and </w:t>
-      </w:r>
-      <w:proofErr w:type="spellStart"/>
-      <w:r>
-        <w:t>suffercation</w:t>
-      </w:r>
-      <w:proofErr w:type="spellEnd"/>
-    </w:p>
-    <w:p>
-      <w:r>
-        <w:t>If a heart rate receiver</w:t>
-      </w:r>
-      <w:r>
-        <w:t xml:space="preserve"> from something as common as a smart phone</w:t>
-      </w:r>
-      <w:r>
-        <w:t xml:space="preserve"> </w:t>
-      </w:r>
-      <w:r>
-        <w:t>could input readings from a</w:t>
-      </w:r>
-      <w:r>
-        <w:t xml:space="preserve"> user into the environment then even more inte</w:t>
-      </w:r>
-      <w:r>
-        <w:t>ractive control</w:t>
-      </w:r>
-      <w:r>
-        <w:t xml:space="preserve"> and immersive reality can be achieved.</w:t>
-      </w:r>
-    </w:p>
-    <w:p/>
-    <w:p>
-      <w:pPr>
-        <w:pStyle w:val="Heading2"/>
-      </w:pPr>
-      <w:r>
-        <w:t>References</w:t>
-      </w:r>
-    </w:p>
-    <w:p/>
-    <w:p>
-      <w:r>
         <w:t xml:space="preserve">[1] </w:t>
       </w:r>
       <w:proofErr w:type="gramStart"/>
@@ -965,7 +1009,7 @@
       <w:r>
         <w:t xml:space="preserve">[] Common trigger for claustrophobia, Phobias.com. Available at: </w:t>
       </w:r>
-      <w:hyperlink r:id="rId8" w:history="1">
+      <w:hyperlink r:id="rId10" w:history="1">
         <w:r>
           <w:rPr>
             <w:rStyle w:val="Hyperlink"/>
@@ -978,8 +1022,8 @@
       </w:r>
     </w:p>
     <w:sectPr>
-      <w:headerReference w:type="default" r:id="rId9"/>
-      <w:footerReference w:type="default" r:id="rId10"/>
+      <w:headerReference w:type="default" r:id="rId11"/>
+      <w:footerReference w:type="default" r:id="rId12"/>
       <w:pgSz w:w="11906" w:h="16838"/>
       <w:pgMar w:top="1440" w:right="1440" w:bottom="1440" w:left="1440" w:header="708" w:footer="708" w:gutter="0"/>
       <w:cols w:space="708"/>
@@ -1048,7 +1092,7 @@
           <w:rPr>
             <w:noProof/>
           </w:rPr>
-          <w:t>3</w:t>
+          <w:t>2</w:t>
         </w:r>
         <w:r>
           <w:rPr>
@@ -1121,8 +1165,6 @@
     </w:r>
     <w:r>
       <w:tab/>
-    </w:r>
-    <w:r>
       <w:t>21009807</w:t>
     </w:r>
   </w:p>
@@ -2120,7 +2162,7 @@
 </file>
 
 <file path=customXml/itemProps1.xml><?xml version="1.0" encoding="utf-8"?>
-<ds:datastoreItem xmlns:ds="http://schemas.openxmlformats.org/officeDocument/2006/customXml" ds:itemID="{BEDA0B70-14E1-4BD4-B90C-5A477ACDF4B4}">
+<ds:datastoreItem xmlns:ds="http://schemas.openxmlformats.org/officeDocument/2006/customXml" ds:itemID="{89583702-A3D5-4A33-ADE6-7B4E39DCBE9E}">
   <ds:schemaRefs>
     <ds:schemaRef ds:uri="http://schemas.openxmlformats.org/officeDocument/2006/bibliography"/>
   </ds:schemaRefs>

</xml_diff>

<commit_message>
VR cw write up update
</commit_message>
<xml_diff>
--- a/Modules/Virtual Reality/Group Coursework/Docs/VR_Group Project wrte up.docx
+++ b/Modules/Virtual Reality/Group Coursework/Docs/VR_Group Project wrte up.docx
@@ -7,6 +7,12 @@
         <w:pStyle w:val="Title"/>
         <w:jc w:val="center"/>
       </w:pPr>
+    </w:p>
+    <w:p>
+      <w:pPr>
+        <w:pStyle w:val="Title"/>
+        <w:jc w:val="center"/>
+      </w:pPr>
       <w:r>
         <w:t xml:space="preserve">An Immersive </w:t>
       </w:r>
@@ -73,58 +79,201 @@
         <w:t>R</w:t>
       </w:r>
       <w:r>
-        <w:t>ift</w:t>
+        <w:t>ift and Vive</w:t>
       </w:r>
       <w:r>
         <w:t xml:space="preserve"> </w:t>
       </w:r>
       <w:r>
-        <w:t>[1] and Vive</w:t>
+        <w:t>[</w:t>
+      </w:r>
+      <w:r>
+        <w:t>2</w:t>
+      </w:r>
+      <w:r>
+        <w:t>] the demand for further developmen</w:t>
+      </w:r>
+      <w:r>
+        <w:t>t in VR technology is dramatically increasing</w:t>
+      </w:r>
+      <w:r>
+        <w:t>.</w:t>
+      </w:r>
+      <w:r>
+        <w:t xml:space="preserve"> Currently VR has been used to create some innovative practical VR applications such as Virtual theatres for Doctors</w:t>
+      </w:r>
+      <w:r>
+        <w:t xml:space="preserve"> to practice critical </w:t>
+      </w:r>
+      <w:r>
+        <w:t>surgeries</w:t>
+      </w:r>
+      <w:r>
+        <w:t xml:space="preserve"> or simulated environmen</w:t>
+      </w:r>
+      <w:r>
+        <w:t>t</w:t>
+      </w:r>
+      <w:r>
+        <w:t>s</w:t>
+      </w:r>
+      <w:r>
+        <w:t xml:space="preserve"> to diagnose and treat phobias and </w:t>
+      </w:r>
+      <w:r>
+        <w:t>illnesses</w:t>
+      </w:r>
+      <w:r>
+        <w:t xml:space="preserve"> [3]</w:t>
+      </w:r>
+      <w:r>
+        <w:t>.</w:t>
       </w:r>
       <w:r>
         <w:t xml:space="preserve"> </w:t>
       </w:r>
-      <w:r>
-        <w:t>[</w:t>
-      </w:r>
-      <w:r>
-        <w:t>2</w:t>
-      </w:r>
-      <w:r>
-        <w:t>] the demand for further developmen</w:t>
-      </w:r>
-      <w:r>
-        <w:t>t in VR technology is dramatically increasing</w:t>
+    </w:p>
+    <w:p>
+      <w:r>
+        <w:t xml:space="preserve">This assignment extends </w:t>
+      </w:r>
+      <w:r>
+        <w:t>the learning materials</w:t>
+      </w:r>
+      <w:r>
+        <w:t xml:space="preserve"> and academic competencies taught on the SE3VR11 Virtual Reality course</w:t>
+      </w:r>
+      <w:r>
+        <w:t xml:space="preserve"> at the University of Reading</w:t>
+      </w:r>
+      <w:r>
+        <w:t xml:space="preserve"> [</w:t>
+      </w:r>
+      <w:r>
+        <w:t>4</w:t>
+      </w:r>
+      <w:r>
+        <w:t>]</w:t>
       </w:r>
       <w:r>
         <w:t>.</w:t>
       </w:r>
       <w:r>
-        <w:t xml:space="preserve"> Currently VR has been used to create some innovative practical VR applications such as Virtual theatres for Doctors</w:t>
-      </w:r>
-      <w:r>
-        <w:t xml:space="preserve"> to practice critical </w:t>
-      </w:r>
-      <w:r>
-        <w:t>surgeries</w:t>
-      </w:r>
-      <w:r>
-        <w:t xml:space="preserve"> or simulated environmen</w:t>
-      </w:r>
-      <w:r>
-        <w:t>t</w:t>
+        <w:t xml:space="preserve"> It investigates the practical</w:t>
+      </w:r>
+      <w:r>
+        <w:t>ities of using virtual reality to build applications that deliver an interactive virtual environment, scene object etc.</w:t>
+      </w:r>
+    </w:p>
+    <w:p/>
+    <w:p>
+      <w:pPr>
+        <w:pStyle w:val="Heading2"/>
+      </w:pPr>
+      <w:r>
+        <w:t>Background/Motivation</w:t>
+      </w:r>
+    </w:p>
+    <w:p/>
+    <w:p>
+      <w:r>
+        <w:t>In order to further absorb</w:t>
+      </w:r>
+      <w:r>
+        <w:t xml:space="preserve"> and reinforce the course</w:t>
+      </w:r>
+      <w:r>
+        <w:t xml:space="preserve"> content </w:t>
+      </w:r>
+      <w:r>
+        <w:t xml:space="preserve">delivered on the SE3VR11 module </w:t>
+      </w:r>
+      <w:r>
+        <w:t>two assignment</w:t>
+      </w:r>
+      <w:r>
+        <w:t>s are to be completed</w:t>
+      </w:r>
+      <w:r>
+        <w:t xml:space="preserve">. The first was an </w:t>
+      </w:r>
+      <w:r>
+        <w:t>Individual assignment to de</w:t>
       </w:r>
       <w:r>
         <w:t>s</w:t>
       </w:r>
       <w:r>
-        <w:t xml:space="preserve"> to diagnose and treat phobias and </w:t>
-      </w:r>
-      <w:r>
-        <w:t>illnesses</w:t>
-      </w:r>
-      <w:r>
-        <w:t xml:space="preserve"> [3]</w:t>
+        <w:t>ign</w:t>
+      </w:r>
+      <w:r>
+        <w:t xml:space="preserve"> and implement a virtual</w:t>
+      </w:r>
+      <w:r>
+        <w:t xml:space="preserve"> world in</w:t>
+      </w:r>
+      <w:r>
+        <w:t xml:space="preserve"> Unity</w:t>
+      </w:r>
+      <w:r>
+        <w:t>. This is</w:t>
+      </w:r>
+      <w:r>
+        <w:t xml:space="preserve"> initially to familiarise</w:t>
+      </w:r>
+      <w:r>
+        <w:t xml:space="preserve"> o</w:t>
+      </w:r>
+      <w:r>
+        <w:t>neself with the Unity editor</w:t>
+      </w:r>
+      <w:r>
+        <w:t xml:space="preserve"> tools and explore the mechanisms that allow a user to interact within a</w:t>
+      </w:r>
+      <w:r>
+        <w:t xml:space="preserve"> realistic</w:t>
+      </w:r>
+      <w:r>
+        <w:t xml:space="preserve"> virtual world.</w:t>
+      </w:r>
+      <w:r>
+        <w:t xml:space="preserve"> The first assignment was satisfied with a</w:t>
+      </w:r>
+      <w:r>
+        <w:t xml:space="preserve"> virtual</w:t>
+      </w:r>
+      <w:r>
+        <w:t xml:space="preserve"> two storey house incorporating windows, interactive doors and light switches</w:t>
+      </w:r>
+      <w:r>
+        <w:t xml:space="preserve">. </w:t>
+      </w:r>
+      <w:r>
+        <w:t>Textures, materials and models</w:t>
+      </w:r>
+      <w:r>
+        <w:t xml:space="preserve"> are also used to </w:t>
+      </w:r>
+      <w:r>
+        <w:t xml:space="preserve">increase the </w:t>
+      </w:r>
+      <w:r>
+        <w:t>believ</w:t>
+      </w:r>
+      <w:r>
+        <w:t>ability and immersion</w:t>
+      </w:r>
+      <w:r>
+        <w:t xml:space="preserve"> of the world</w:t>
+      </w:r>
+      <w:r>
+        <w:t xml:space="preserve"> [</w:t>
+      </w:r>
+      <w:r>
+        <w:t>4</w:t>
+      </w:r>
+      <w:r>
+        <w:t>]</w:t>
       </w:r>
       <w:r>
         <w:t>.</w:t>
@@ -132,37 +281,71 @@
       <w:r>
         <w:t xml:space="preserve"> </w:t>
       </w:r>
-    </w:p>
-    <w:p>
-      <w:r>
-        <w:t xml:space="preserve">This assignment extends </w:t>
-      </w:r>
-      <w:r>
-        <w:t>the learning materials</w:t>
-      </w:r>
-      <w:r>
-        <w:t xml:space="preserve"> and academic competencies taught on the SE3VR11 Virtual Reality course</w:t>
-      </w:r>
-      <w:r>
-        <w:t xml:space="preserve"> at the University of Reading</w:t>
-      </w:r>
-      <w:r>
-        <w:t xml:space="preserve"> [</w:t>
-      </w:r>
-      <w:r>
-        <w:t>4</w:t>
-      </w:r>
-      <w:r>
-        <w:t>]</w:t>
+      <w:r>
+        <w:t>This assignment investigates the practicalities of an immersive virtual reality</w:t>
+      </w:r>
+      <w:r>
+        <w:t xml:space="preserve"> application</w:t>
+      </w:r>
+      <w:r>
+        <w:t xml:space="preserve"> through </w:t>
+      </w:r>
+      <w:r>
+        <w:t xml:space="preserve">completion of </w:t>
+      </w:r>
+      <w:r>
+        <w:t>a group project</w:t>
       </w:r>
       <w:r>
         <w:t>.</w:t>
       </w:r>
       <w:r>
-        <w:t xml:space="preserve"> It investigates the practical</w:t>
-      </w:r>
-      <w:r>
-        <w:t>ities of using virtual reality to build applications that deliver an interactive virtual environment, scene object etc.</w:t>
+        <w:t xml:space="preserve"> Each of the member</w:t>
+      </w:r>
+      <w:r>
+        <w:t>s is</w:t>
+      </w:r>
+      <w:r>
+        <w:t xml:space="preserve"> expected to contribute to the</w:t>
+      </w:r>
+      <w:r>
+        <w:t xml:space="preserve"> design and develop</w:t>
+      </w:r>
+      <w:r>
+        <w:t xml:space="preserve">ment of a </w:t>
+      </w:r>
+      <w:r>
+        <w:t xml:space="preserve">virtual world </w:t>
+      </w:r>
+      <w:r>
+        <w:t>that is</w:t>
+      </w:r>
+      <w:r>
+        <w:t xml:space="preserve"> utilitarian, immersive and realistic</w:t>
+      </w:r>
+      <w:r>
+        <w:t>. The members are</w:t>
+      </w:r>
+      <w:r>
+        <w:t xml:space="preserve"> then</w:t>
+      </w:r>
+      <w:r>
+        <w:t xml:space="preserve"> to</w:t>
+      </w:r>
+      <w:r>
+        <w:t xml:space="preserve"> document </w:t>
+      </w:r>
+      <w:r>
+        <w:t>their contribution to</w:t>
+      </w:r>
+      <w:r>
+        <w:t>wards the project by discussing the projects objectives</w:t>
+      </w:r>
+      <w:r>
+        <w:t>,</w:t>
+      </w:r>
+      <w:r>
+        <w:t xml:space="preserve"> how their work contributed towards the project aims and how and if they were satisfied.</w:t>
       </w:r>
     </w:p>
     <w:p/>
@@ -171,399 +354,227 @@
         <w:pStyle w:val="Heading2"/>
       </w:pPr>
       <w:r>
-        <w:t>Background/Motivation</w:t>
+        <w:t>Design/Requirements Analysis</w:t>
       </w:r>
     </w:p>
     <w:p/>
     <w:p>
       <w:r>
-        <w:t>In order to further absorb</w:t>
-      </w:r>
-      <w:r>
-        <w:t xml:space="preserve"> and reinforce the course</w:t>
-      </w:r>
-      <w:r>
-        <w:t xml:space="preserve"> content </w:t>
-      </w:r>
-      <w:r>
-        <w:t xml:space="preserve">delivered on the SE3VR11 module </w:t>
-      </w:r>
-      <w:r>
-        <w:t>two assignment</w:t>
-      </w:r>
-      <w:r>
-        <w:t>s are to be completed</w:t>
-      </w:r>
-      <w:r>
-        <w:t xml:space="preserve">. The first was an </w:t>
-      </w:r>
-      <w:r>
-        <w:t>Individual assignment to de</w:t>
-      </w:r>
-      <w:r>
-        <w:t>s</w:t>
-      </w:r>
-      <w:r>
-        <w:t>ign</w:t>
-      </w:r>
-      <w:r>
-        <w:t xml:space="preserve"> and implement a virtual</w:t>
-      </w:r>
-      <w:r>
-        <w:t xml:space="preserve"> world in</w:t>
-      </w:r>
-      <w:r>
-        <w:t xml:space="preserve"> Unity</w:t>
-      </w:r>
-      <w:r>
-        <w:t>. This is</w:t>
-      </w:r>
-      <w:r>
-        <w:t xml:space="preserve"> initially to familiarise</w:t>
-      </w:r>
-      <w:r>
-        <w:t xml:space="preserve"> o</w:t>
-      </w:r>
-      <w:r>
-        <w:t>neself with the Unity editor</w:t>
-      </w:r>
-      <w:r>
-        <w:t xml:space="preserve"> tools and explore the mechanisms that allow a user to interact within a</w:t>
-      </w:r>
-      <w:r>
-        <w:t xml:space="preserve"> realistic</w:t>
-      </w:r>
-      <w:r>
-        <w:t xml:space="preserve"> virtual world.</w:t>
-      </w:r>
-      <w:r>
-        <w:t xml:space="preserve"> The first assignment was satisfied with a</w:t>
-      </w:r>
-      <w:r>
-        <w:t xml:space="preserve"> virtual</w:t>
-      </w:r>
-      <w:r>
-        <w:t xml:space="preserve"> two storey house incorporating windows, interactive doors and light switches</w:t>
-      </w:r>
-      <w:r>
-        <w:t xml:space="preserve">. </w:t>
-      </w:r>
-      <w:r>
-        <w:t>Textures, materials and models</w:t>
-      </w:r>
-      <w:r>
-        <w:t xml:space="preserve"> are also used to </w:t>
-      </w:r>
-      <w:r>
-        <w:t xml:space="preserve">increase the </w:t>
-      </w:r>
-      <w:r>
-        <w:t>believ</w:t>
-      </w:r>
-      <w:r>
-        <w:t>ability and immersion</w:t>
-      </w:r>
-      <w:r>
-        <w:t xml:space="preserve"> of the world</w:t>
-      </w:r>
-      <w:r>
-        <w:t xml:space="preserve"> [</w:t>
-      </w:r>
-      <w:r>
-        <w:t>4</w:t>
-      </w:r>
-      <w:r>
-        <w:t>]</w:t>
+        <w:t>The t</w:t>
+      </w:r>
+      <w:r>
+        <w:t>eam discussed the possible applications</w:t>
+      </w:r>
+      <w:r>
+        <w:t xml:space="preserve"> t</w:t>
+      </w:r>
+      <w:r>
+        <w:t>hat could be developed</w:t>
+      </w:r>
+      <w:r>
+        <w:t xml:space="preserve"> and there purposes</w:t>
       </w:r>
       <w:r>
         <w:t>.</w:t>
       </w:r>
       <w:r>
+        <w:t xml:space="preserve"> After researching </w:t>
+      </w:r>
+      <w:r>
+        <w:t>current</w:t>
+      </w:r>
+      <w:r>
+        <w:t xml:space="preserve"> VR</w:t>
+      </w:r>
+      <w:r>
+        <w:t xml:space="preserve"> applications and simulations </w:t>
+      </w:r>
+      <w:r>
+        <w:t>a conceptual</w:t>
+      </w:r>
+      <w:r>
+        <w:t xml:space="preserve"> design</w:t>
+      </w:r>
+      <w:r>
+        <w:t xml:space="preserve"> was reached. The team concluded on</w:t>
+      </w:r>
+      <w:r>
+        <w:t xml:space="preserve"> a</w:t>
+      </w:r>
+      <w:r>
+        <w:t xml:space="preserve"> cl</w:t>
+      </w:r>
+      <w:r>
+        <w:t>austrophobia simulator which would allow the</w:t>
+      </w:r>
+      <w:r>
+        <w:t xml:space="preserve"> user to</w:t>
+      </w:r>
+      <w:r>
+        <w:t xml:space="preserve"> experience, manage and</w:t>
+      </w:r>
+      <w:r>
+        <w:t xml:space="preserve"> train claustrophobia symptoms </w:t>
+      </w:r>
+      <w:r>
+        <w:t>by introducing features and triggers into the world that tr</w:t>
+      </w:r>
+      <w:r>
+        <w:t xml:space="preserve">igger symptoms of </w:t>
+      </w:r>
+      <w:r>
+        <w:t xml:space="preserve">the </w:t>
+      </w:r>
+      <w:r>
+        <w:t>phobia</w:t>
+      </w:r>
+      <w:r>
+        <w:t>[]</w:t>
+      </w:r>
+      <w:r>
+        <w:t>.</w:t>
+      </w:r>
+      <w:r>
         <w:t xml:space="preserve"> </w:t>
       </w:r>
       <w:r>
-        <w:t>This assignment investigates the practicalities of an immersive virtual reality</w:t>
-      </w:r>
-      <w:r>
-        <w:t xml:space="preserve"> application</w:t>
-      </w:r>
-      <w:r>
-        <w:t xml:space="preserve"> through </w:t>
-      </w:r>
-      <w:r>
-        <w:t xml:space="preserve">completion of </w:t>
-      </w:r>
-      <w:r>
-        <w:t>a group project</w:t>
+        <w:t>The proposed en</w:t>
+      </w:r>
+      <w:r>
+        <w:t xml:space="preserve">vironment would be comprised of </w:t>
+      </w:r>
+      <w:r>
+        <w:t xml:space="preserve">four zones which would introduce </w:t>
+      </w:r>
+      <w:r>
+        <w:t>features</w:t>
+      </w:r>
+      <w:r>
+        <w:t xml:space="preserve"> and scenarios</w:t>
+      </w:r>
+      <w:r>
+        <w:t xml:space="preserve"> that replicate real world common challenges</w:t>
+      </w:r>
+      <w:r>
+        <w:t xml:space="preserve"> a claustrophobic person may encounter </w:t>
+      </w:r>
+      <w:r>
+        <w:t>in the world today such as elevators, revolving doors small cupboards etc.</w:t>
+      </w:r>
+      <w:r>
+        <w:t xml:space="preserve"> There would also be a comfortable starting area. </w:t>
+      </w:r>
+      <w:r>
+        <w:t>The concept here is that e</w:t>
+      </w:r>
+      <w:r>
+        <w:t>ach zone would become</w:t>
+      </w:r>
+      <w:r>
+        <w:t xml:space="preserve"> more of </w:t>
+      </w:r>
+      <w:r>
+        <w:t xml:space="preserve">a challenge </w:t>
+      </w:r>
+      <w:r>
+        <w:t xml:space="preserve">by introducing harder </w:t>
+      </w:r>
+      <w:r>
+        <w:t>tasks</w:t>
+      </w:r>
+      <w:r>
+        <w:t xml:space="preserve"> to overcome and magnifying triggers</w:t>
+      </w:r>
+      <w:r>
+        <w:t xml:space="preserve"> </w:t>
+      </w:r>
+      <w:r>
+        <w:lastRenderedPageBreak/>
+        <w:t>in the environment</w:t>
       </w:r>
       <w:r>
         <w:t>.</w:t>
       </w:r>
       <w:r>
-        <w:t xml:space="preserve"> Each of the member</w:t>
-      </w:r>
-      <w:r>
-        <w:t>s is</w:t>
-      </w:r>
-      <w:r>
-        <w:t xml:space="preserve"> expected to contribute to the</w:t>
-      </w:r>
-      <w:r>
-        <w:t xml:space="preserve"> design and develop</w:t>
-      </w:r>
-      <w:r>
-        <w:t xml:space="preserve">ment of a </w:t>
-      </w:r>
-      <w:r>
-        <w:t xml:space="preserve">virtual world </w:t>
-      </w:r>
-      <w:r>
-        <w:t>that is</w:t>
-      </w:r>
-      <w:r>
-        <w:t xml:space="preserve"> utilitarian, immersive and realistic</w:t>
-      </w:r>
-      <w:r>
-        <w:t>. The members are</w:t>
-      </w:r>
-      <w:r>
-        <w:t xml:space="preserve"> then</w:t>
-      </w:r>
-      <w:r>
-        <w:t xml:space="preserve"> to</w:t>
-      </w:r>
-      <w:r>
-        <w:t xml:space="preserve"> document </w:t>
-      </w:r>
-      <w:r>
-        <w:t>their contribution to</w:t>
-      </w:r>
-      <w:r>
-        <w:t>wards the project by discussing the projects objectives</w:t>
-      </w:r>
-      <w:r>
-        <w:t>,</w:t>
-      </w:r>
-      <w:r>
-        <w:t xml:space="preserve"> how their work contributed towards the project aims and how and if they were satisfied.</w:t>
-      </w:r>
-    </w:p>
-    <w:p/>
-    <w:p>
-      <w:pPr>
-        <w:pStyle w:val="Heading2"/>
-      </w:pPr>
-      <w:r>
-        <w:t>Design/Requirements Analysis</w:t>
-      </w:r>
-    </w:p>
-    <w:p/>
-    <w:p>
-      <w:r>
-        <w:t>The t</w:t>
-      </w:r>
-      <w:r>
-        <w:t>eam discussed the possible applications</w:t>
-      </w:r>
-      <w:r>
-        <w:t xml:space="preserve"> t</w:t>
-      </w:r>
-      <w:r>
-        <w:t>hat could be developed</w:t>
-      </w:r>
-      <w:r>
-        <w:t xml:space="preserve"> and there purposes</w:t>
+        <w:t xml:space="preserve"> For example the last zone is locat</w:t>
+      </w:r>
+      <w:r>
+        <w:t>ed in the basement where there are</w:t>
+      </w:r>
+      <w:r>
+        <w:t xml:space="preserve"> no windows, very narrow hallways and small rooms compared to the Zone 1 which has wide hallways and fair size rooms.</w:t>
+      </w:r>
+      <w:r>
+        <w:t xml:space="preserve"> Aspects such as time constraints</w:t>
+      </w:r>
+      <w:r>
+        <w:t xml:space="preserve"> and team member numbers also</w:t>
+      </w:r>
+      <w:r>
+        <w:t xml:space="preserve"> dictated the design</w:t>
+      </w:r>
+      <w:r>
+        <w:t xml:space="preserve"> and concepts that could be proposed</w:t>
       </w:r>
       <w:r>
         <w:t>.</w:t>
       </w:r>
       <w:r>
-        <w:t xml:space="preserve"> After researching </w:t>
-      </w:r>
-      <w:r>
-        <w:t>current</w:t>
-      </w:r>
-      <w:r>
-        <w:t xml:space="preserve"> VR</w:t>
-      </w:r>
-      <w:r>
-        <w:t xml:space="preserve"> applications and simulations </w:t>
-      </w:r>
-      <w:r>
-        <w:t>a conceptual</w:t>
-      </w:r>
-      <w:r>
-        <w:t xml:space="preserve"> design</w:t>
-      </w:r>
-      <w:r>
-        <w:t xml:space="preserve"> was reached. The team concluded on</w:t>
-      </w:r>
-      <w:r>
-        <w:t xml:space="preserve"> a</w:t>
-      </w:r>
-      <w:r>
-        <w:t xml:space="preserve"> cl</w:t>
-      </w:r>
-      <w:r>
-        <w:t>austrophobia simulator to</w:t>
-      </w:r>
-      <w:r>
-        <w:t xml:space="preserve"> allow a user to</w:t>
-      </w:r>
-      <w:r>
-        <w:t xml:space="preserve"> experience, manage and</w:t>
-      </w:r>
-      <w:r>
-        <w:t xml:space="preserve"> train claustrophobia symptoms </w:t>
-      </w:r>
-      <w:r>
-        <w:t>by introducing features and triggers into the world that tr</w:t>
-      </w:r>
-      <w:r>
-        <w:t xml:space="preserve">igger symptoms of </w:t>
-      </w:r>
-      <w:r>
-        <w:t xml:space="preserve">the </w:t>
-      </w:r>
-      <w:r>
-        <w:t>phobia</w:t>
+        <w:t xml:space="preserve"> This environment built up of zones </w:t>
+      </w:r>
+      <w:r>
+        <w:t>essentially serves</w:t>
+      </w:r>
+      <w:r>
+        <w:t xml:space="preserve"> as the training or diagnostic suite for the application and </w:t>
+      </w:r>
+      <w:r>
+        <w:t>then a separate environment would host a</w:t>
+      </w:r>
+      <w:r>
+        <w:t xml:space="preserve"> resizing/shrinking room </w:t>
+      </w:r>
+      <w:r>
+        <w:t>that serves as a</w:t>
+      </w:r>
+      <w:r>
+        <w:t xml:space="preserve"> test suite</w:t>
+      </w:r>
+      <w:r>
+        <w:t>. This is so</w:t>
+      </w:r>
+      <w:r>
+        <w:t xml:space="preserve"> that the user would be able measure there progression in some form</w:t>
+      </w:r>
+      <w:r>
+        <w:t xml:space="preserve"> from the training scene</w:t>
       </w:r>
       <w:r>
         <w:t>.</w:t>
       </w:r>
       <w:r>
+        <w:t xml:space="preserve"> Depending on the progression of the project other features such as a point scoring system for areas entered and features interacted with may be implemented.</w:t>
+      </w:r>
+      <w:r>
+        <w:t xml:space="preserve"> Figure 1 below shows</w:t>
+      </w:r>
+      <w:r>
+        <w:t xml:space="preserve"> the designed floor plan by the team</w:t>
+      </w:r>
+      <w:r>
+        <w:t>.</w:t>
+      </w:r>
+      <w:r>
         <w:t xml:space="preserve"> </w:t>
       </w:r>
-      <w:r>
-        <w:t>The proposed en</w:t>
-      </w:r>
-      <w:r>
-        <w:t xml:space="preserve">vironment would be comprised of </w:t>
-      </w:r>
-      <w:r>
-        <w:t xml:space="preserve">four zones which would introduce </w:t>
-      </w:r>
-      <w:r>
-        <w:t>features</w:t>
-      </w:r>
-      <w:r>
-        <w:t xml:space="preserve"> and scenarios</w:t>
-      </w:r>
-      <w:r>
-        <w:t xml:space="preserve"> that replicate real world common challenges</w:t>
-      </w:r>
-      <w:r>
-        <w:t xml:space="preserve"> a claustrophobic person may encounter </w:t>
-      </w:r>
-      <w:r>
-        <w:t>in the world today such as elevators, revolving doors small cupboards etc.</w:t>
-      </w:r>
-      <w:r>
-        <w:t xml:space="preserve"> There would also be a comfortable starting area. </w:t>
-      </w:r>
-      <w:r>
-        <w:t>The concept here is that e</w:t>
-      </w:r>
-      <w:r>
-        <w:t>ach zone would become</w:t>
-      </w:r>
-      <w:r>
-        <w:t xml:space="preserve"> more of </w:t>
-      </w:r>
-      <w:r>
-        <w:t xml:space="preserve">a challenge </w:t>
-      </w:r>
-      <w:r>
-        <w:t xml:space="preserve">by introducing harder </w:t>
-      </w:r>
-      <w:r>
-        <w:t>tasks</w:t>
-      </w:r>
-      <w:r>
-        <w:t xml:space="preserve"> to overcome and magnifying triggers</w:t>
-      </w:r>
-      <w:r>
-        <w:t xml:space="preserve"> in the environment</w:t>
-      </w:r>
-      <w:r>
-        <w:t>.</w:t>
-      </w:r>
-      <w:r>
-        <w:t xml:space="preserve"> For example the last zone is locat</w:t>
-      </w:r>
-      <w:r>
-        <w:t>ed in the basement where there are</w:t>
-      </w:r>
-      <w:r>
-        <w:t xml:space="preserve"> no windows, very narrow hallways and small rooms compared to the Zone 1 which has wide hallways and fair size rooms.</w:t>
-      </w:r>
-      <w:r>
-        <w:t xml:space="preserve"> Aspects such </w:t>
-      </w:r>
-      <w:r>
-        <w:lastRenderedPageBreak/>
-        <w:t>as time constraints</w:t>
-      </w:r>
-      <w:r>
-        <w:t xml:space="preserve"> and team member numbers also</w:t>
-      </w:r>
-      <w:r>
-        <w:t xml:space="preserve"> dictated the design</w:t>
-      </w:r>
-      <w:r>
-        <w:t xml:space="preserve"> and concepts that could be proposed</w:t>
-      </w:r>
-      <w:r>
-        <w:t>.</w:t>
-      </w:r>
-      <w:r>
-        <w:t xml:space="preserve"> This environment built up of zones </w:t>
-      </w:r>
-      <w:r>
-        <w:t>essentially serves</w:t>
-      </w:r>
-      <w:r>
-        <w:t xml:space="preserve"> as the training or diagnostic suite for the application and </w:t>
-      </w:r>
-      <w:r>
-        <w:t>then a separate environment would host a</w:t>
-      </w:r>
-      <w:r>
-        <w:t xml:space="preserve"> resizing/shrinking room </w:t>
-      </w:r>
-      <w:r>
-        <w:t>that serves as a</w:t>
-      </w:r>
-      <w:r>
-        <w:t xml:space="preserve"> test suite</w:t>
-      </w:r>
-      <w:r>
-        <w:t>. This is so</w:t>
-      </w:r>
-      <w:r>
-        <w:t xml:space="preserve"> that the user would be able measure there progression in some form</w:t>
-      </w:r>
-      <w:r>
-        <w:t xml:space="preserve"> from the training scene</w:t>
-      </w:r>
-      <w:r>
-        <w:t>.</w:t>
-      </w:r>
-      <w:r>
-        <w:t xml:space="preserve"> Depending on the progression of the project other features such as a point scoring system for areas entered and features interacted with may be implemented.</w:t>
-      </w:r>
-      <w:r>
-        <w:t xml:space="preserve"> Figure 1 below shows</w:t>
-      </w:r>
-      <w:r>
-        <w:t xml:space="preserve"> the designed floor plan by the team</w:t>
-      </w:r>
-      <w:r>
-        <w:t>.</w:t>
-      </w:r>
-      <w:r>
-        <w:t xml:space="preserve"> </w:t>
-      </w:r>
+    </w:p>
+    <w:p>
+      <w:pPr>
+        <w:ind w:firstLine="720"/>
+        <w:rPr>
+          <w:b/>
+        </w:rPr>
+      </w:pPr>
     </w:p>
     <w:p>
       <w:pPr>
@@ -630,6 +641,12 @@
         <w:rPr>
           <w:b/>
         </w:rPr>
+        <w:t xml:space="preserve">Original </w:t>
+      </w:r>
+      <w:r>
+        <w:rPr>
+          <w:b/>
+        </w:rPr>
         <w:t>Floor plan</w:t>
       </w:r>
       <w:r>
@@ -670,10 +687,22 @@
     </w:p>
     <w:p>
       <w:r>
-        <w:t>This report documents the development of Zone 3 in the simulator</w:t>
-      </w:r>
-      <w:r>
-        <w:t xml:space="preserve"> and illustrated in figure 1</w:t>
+        <w:t>This report docume</w:t>
+      </w:r>
+      <w:r>
+        <w:t>nts the development of Zone 3 of</w:t>
+      </w:r>
+      <w:r>
+        <w:t xml:space="preserve"> the simulator</w:t>
+      </w:r>
+      <w:r>
+        <w:t xml:space="preserve"> illustrated in</w:t>
+      </w:r>
+      <w:r>
+        <w:t xml:space="preserve"> the</w:t>
+      </w:r>
+      <w:r>
+        <w:t xml:space="preserve"> figure 1</w:t>
       </w:r>
       <w:r>
         <w:t xml:space="preserve"> floor plan</w:t>
@@ -688,7 +717,67 @@
         <w:t>incorporated</w:t>
       </w:r>
       <w:r>
-        <w:t xml:space="preserve"> in a smaller space. </w:t>
+        <w:t xml:space="preserve"> in a smaller environment</w:t>
+      </w:r>
+      <w:r>
+        <w:t>.</w:t>
+      </w:r>
+      <w:r>
+        <w:t xml:space="preserve"> There is one functional elevator and an alternative set of stairs if </w:t>
+      </w:r>
+      <w:r>
+        <w:t xml:space="preserve">the </w:t>
+      </w:r>
+      <w:r>
+        <w:t>user is not comfortable with the feature but still wishes to continue to the next area.</w:t>
+      </w:r>
+      <w:r>
+        <w:t xml:space="preserve"> Interactive openable/closable door</w:t>
+      </w:r>
+      <w:r>
+        <w:t>s, 3d models</w:t>
+      </w:r>
+      <w:r>
+        <w:t xml:space="preserve"> and lighting are placed around the </w:t>
+      </w:r>
+      <w:r>
+        <w:t>scene</w:t>
+      </w:r>
+      <w:r>
+        <w:t xml:space="preserve">. Box colliders where implemented for </w:t>
+      </w:r>
+      <w:r>
+        <w:t xml:space="preserve">the </w:t>
+      </w:r>
+      <w:r>
+        <w:t xml:space="preserve">models to represent physical mass and enhance the realism of the </w:t>
+      </w:r>
+      <w:r>
+        <w:t>virtual world</w:t>
+      </w:r>
+      <w:r>
+        <w:t>.</w:t>
+      </w:r>
+      <w:r>
+        <w:t xml:space="preserve"> The lift has an empty collider which is triggered when the user enters to pare the FPS Controller object with the elevator object.</w:t>
+      </w:r>
+      <w:r>
+        <w:t xml:space="preserve"> There are </w:t>
+      </w:r>
+      <w:r>
+        <w:t xml:space="preserve">two </w:t>
+      </w:r>
+      <w:r>
+        <w:t>small cupboard rooms a closet toilet and</w:t>
+      </w:r>
+      <w:r>
+        <w:t xml:space="preserve"> two slighter larger offices which all feature doors. In the centre is the biggest room which has to archway entrances without doors.</w:t>
+      </w:r>
+      <w:r>
+        <w:t xml:space="preserve"> </w:t>
+      </w:r>
+      <w:r>
+        <w:t>Figure 2 below displays a screenshot of Zone 3.</w:t>
       </w:r>
     </w:p>
     <w:p>
@@ -700,6 +789,7 @@
     </w:p>
     <w:p>
       <w:pPr>
+        <w:ind w:left="720" w:firstLine="720"/>
         <w:rPr>
           <w:b/>
         </w:rPr>
@@ -710,87 +800,134 @@
         </w:rPr>
         <w:br w:type="page"/>
       </w:r>
-    </w:p>
-    <w:p>
-      <w:pPr>
-        <w:ind w:firstLine="720"/>
-        <w:rPr>
-          <w:b/>
-        </w:rPr>
-      </w:pPr>
-      <w:r>
-        <w:rPr>
-          <w:b/>
+      <w:r>
+        <w:rPr>
+          <w:noProof/>
         </w:rPr>
         <w:lastRenderedPageBreak/>
-        <w:t>Fig</w:t>
-      </w:r>
-      <w:r>
-        <w:rPr>
-          <w:b/>
-        </w:rPr>
-        <w:t>ure</w:t>
-      </w:r>
-      <w:r>
-        <w:rPr>
-          <w:b/>
-        </w:rPr>
-        <w:t>.2</w:t>
-      </w:r>
-      <w:r>
-        <w:rPr>
-          <w:b/>
-        </w:rPr>
-        <w:t xml:space="preserve"> </w:t>
-      </w:r>
-      <w:r>
-        <w:rPr>
-          <w:b/>
-        </w:rPr>
-        <w:t>Screen Shot</w:t>
-      </w:r>
-      <w:r>
-        <w:rPr>
-          <w:b/>
-        </w:rPr>
-        <w:t xml:space="preserve"> of Zone 3</w:t>
-      </w:r>
-    </w:p>
-    <w:p>
-      <w:pPr>
-        <w:pStyle w:val="Heading2"/>
-      </w:pPr>
-      <w:r>
-        <w:rPr>
-          <w:noProof/>
-        </w:rPr>
         <w:pict>
-          <v:shape id="_x0000_s1029" type="#_x0000_t75" style="position:absolute;margin-left:0;margin-top:.95pt;width:440.4pt;height:230.05pt;z-index:251661312;mso-position-horizontal:absolute;mso-position-horizontal-relative:text;mso-position-vertical:absolute;mso-position-vertical-relative:text;mso-width-relative:page;mso-height-relative:page">
+          <v:shape id="_x0000_s1029" type="#_x0000_t75" style="position:absolute;left:0;text-align:left;margin-left:13.5pt;margin-top:23.4pt;width:411.75pt;height:215.1pt;z-index:251661312;mso-position-horizontal-relative:text;mso-position-vertical-relative:text;mso-width-relative:page;mso-height-relative:page">
             <v:imagedata r:id="rId9" o:title="Zone3Screenhot"/>
             <w10:wrap type="square"/>
           </v:shape>
         </w:pict>
       </w:r>
+      <w:r>
+        <w:rPr>
+          <w:b/>
+        </w:rPr>
+        <w:t>Fig</w:t>
+      </w:r>
+      <w:r>
+        <w:rPr>
+          <w:b/>
+        </w:rPr>
+        <w:t>ure</w:t>
+      </w:r>
+      <w:r>
+        <w:rPr>
+          <w:b/>
+        </w:rPr>
+        <w:t>.2</w:t>
+      </w:r>
+      <w:r>
+        <w:rPr>
+          <w:b/>
+        </w:rPr>
+        <w:t xml:space="preserve"> </w:t>
+      </w:r>
+      <w:r>
+        <w:rPr>
+          <w:b/>
+        </w:rPr>
+        <w:t>Screen Shot</w:t>
+      </w:r>
+      <w:r>
+        <w:rPr>
+          <w:b/>
+        </w:rPr>
+        <w:t xml:space="preserve"> of Zone 3</w:t>
+      </w:r>
+    </w:p>
+    <w:p>
+      <w:pPr>
+        <w:ind w:left="720" w:firstLine="720"/>
+        <w:rPr>
+          <w:b/>
+        </w:rPr>
+      </w:pPr>
     </w:p>
     <w:p>
       <w:pPr>
         <w:pStyle w:val="Heading2"/>
       </w:pPr>
-    </w:p>
-    <w:p>
-      <w:pPr>
-        <w:pStyle w:val="Heading2"/>
-      </w:pPr>
-    </w:p>
-    <w:p>
-      <w:pPr>
-        <w:pStyle w:val="Heading2"/>
-      </w:pPr>
       <w:r>
         <w:t>Testing</w:t>
       </w:r>
     </w:p>
-    <w:p/>
+    <w:p>
+      <w:pPr>
+        <w:rPr>
+          <w:color w:val="FF0000"/>
+        </w:rPr>
+      </w:pPr>
+      <w:r>
+        <w:rPr>
+          <w:color w:val="FF0000"/>
+        </w:rPr>
+        <w:t>How do you know if your solution is effective? How did you establish this, did you have a testing plan, a table of requirements and necessary functionality? Did you get impartial subjects to try the system and report on their experience?</w:t>
+      </w:r>
+    </w:p>
+    <w:p>
+      <w:r>
+        <w:t>The main methods of testing where carried</w:t>
+      </w:r>
+      <w:r>
+        <w:t xml:space="preserve"> out</w:t>
+      </w:r>
+      <w:r>
+        <w:t xml:space="preserve"> by myself a</w:t>
+      </w:r>
+      <w:r>
+        <w:t>nd</w:t>
+      </w:r>
+      <w:r>
+        <w:t xml:space="preserve"> other team members.</w:t>
+      </w:r>
+      <w:r>
+        <w:t xml:space="preserve"> Some testing was carried out by course </w:t>
+      </w:r>
+      <w:r>
+        <w:t>associate</w:t>
+      </w:r>
+      <w:r>
+        <w:t>s.</w:t>
+      </w:r>
+      <w:r>
+        <w:t xml:space="preserve"> In the ideal practice</w:t>
+      </w:r>
+      <w:r>
+        <w:t xml:space="preserve"> of testing</w:t>
+      </w:r>
+      <w:r>
+        <w:t xml:space="preserve"> users with diagnosed claustrophobia would provide the best quality of test results. </w:t>
+      </w:r>
+      <w:r>
+        <w:t>Unfortunately</w:t>
+      </w:r>
+      <w:r>
+        <w:t xml:space="preserve"> expanding the testing scope that far is</w:t>
+      </w:r>
+      <w:r>
+        <w:t xml:space="preserve"> unrealistic </w:t>
+      </w:r>
+      <w:r>
+        <w:t>for</w:t>
+      </w:r>
+      <w:r>
+        <w:t xml:space="preserve"> timescale designated for this project.</w:t>
+      </w:r>
+    </w:p>
     <w:p>
       <w:pPr>
         <w:rPr>
@@ -807,10 +944,29 @@
         <w:rPr>
           <w:u w:val="single"/>
         </w:rPr>
-        <w:t xml:space="preserve"> Tests</w:t>
-      </w:r>
-    </w:p>
-    <w:p/>
+        <w:t xml:space="preserve"> Test</w:t>
+      </w:r>
+    </w:p>
+    <w:p>
+      <w:r>
+        <w:t>3D models and wal</w:t>
+      </w:r>
+      <w:r>
+        <w:t xml:space="preserve">ls where tested </w:t>
+      </w:r>
+      <w:r>
+        <w:t>for the resilience by walking into them. The box colliders implemented represented realistic physical mass</w:t>
+      </w:r>
+      <w:r>
+        <w:t xml:space="preserve"> for objects in rooms and walls such as the office desks and, wall paintings and lamps</w:t>
+      </w:r>
+      <w:r>
+        <w:t>.</w:t>
+      </w:r>
+      <w:r>
+        <w:t xml:space="preserve"> </w:t>
+      </w:r>
+    </w:p>
     <w:p>
       <w:pPr>
         <w:rPr>
@@ -822,6 +978,19 @@
           <w:u w:val="single"/>
         </w:rPr>
         <w:t>Feature Interaction Tests</w:t>
+      </w:r>
+    </w:p>
+    <w:p>
+      <w:pPr>
+        <w:rPr>
+          <w:b/>
+        </w:rPr>
+      </w:pPr>
+      <w:r>
+        <w:rPr>
+          <w:b/>
+        </w:rPr>
+        <w:t>Elevator</w:t>
       </w:r>
     </w:p>
     <w:p>
@@ -829,184 +998,255 @@
         <w:pStyle w:val="ListParagraph"/>
         <w:numPr>
           <w:ilvl w:val="0"/>
-          <w:numId w:val="1"/>
+          <w:numId w:val="2"/>
         </w:numPr>
       </w:pPr>
       <w:r>
-        <w:t>Elevator</w:t>
-      </w:r>
-    </w:p>
-    <w:p>
-      <w:r>
-        <w:t>If the elevator buttons are pressed continuously throughout the animation being played then the interior and exterior doors and the elevator start to operate out of synch. This can be fixed with some error handling that will prevent the user clicking more than once until animation has finished playing or an amount of time has passed.</w:t>
-      </w:r>
-    </w:p>
-    <w:p>
-      <w:pPr>
-        <w:rPr>
-          <w:u w:val="single"/>
-        </w:rPr>
-      </w:pPr>
-      <w:r>
-        <w:rPr>
-          <w:u w:val="single"/>
-        </w:rPr>
-        <w:t>Rendering and Smoothness</w:t>
-      </w:r>
-    </w:p>
-    <w:p>
-      <w:pPr>
-        <w:rPr>
-          <w:u w:val="single"/>
-        </w:rPr>
-      </w:pPr>
+        <w:t>T</w:t>
+      </w:r>
+      <w:r>
+        <w:t xml:space="preserve">he </w:t>
+      </w:r>
+      <w:r>
+        <w:t xml:space="preserve">exterior and interior </w:t>
+      </w:r>
+      <w:r>
+        <w:t xml:space="preserve">elevator buttons </w:t>
+      </w:r>
+      <w:r>
+        <w:t>where pressed rapidly</w:t>
+      </w:r>
+      <w:r>
+        <w:t xml:space="preserve"> throughout the animation being played </w:t>
+      </w:r>
+      <w:r>
+        <w:t>which caused the doors and elevator operations to fall out of synch</w:t>
+      </w:r>
+      <w:r>
+        <w:t>. This can be fixed with some error handling that will prevent the user clicking more than once until animation has finished playing or an amount of time has passed.</w:t>
+      </w:r>
+    </w:p>
+    <w:p>
+      <w:pPr>
+        <w:rPr>
+          <w:b/>
+        </w:rPr>
+      </w:pPr>
+      <w:r>
+        <w:rPr>
+          <w:b/>
+        </w:rPr>
+        <w:t>Doors</w:t>
+      </w:r>
+    </w:p>
+    <w:p>
       <w:bookmarkStart w:id="0" w:name="_GoBack"/>
       <w:bookmarkEnd w:id="0"/>
     </w:p>
     <w:p>
       <w:r>
-        <w:t xml:space="preserve">In each of the </w:t>
+        <w:t>After applying the ceiling extra lighting was needed as some features of the room where in complete darkness. Still had to consider here that Zone 3 would hosts as much lighting as the previous Zones.</w:t>
       </w:r>
     </w:p>
     <w:p>
       <w:pPr>
         <w:pStyle w:val="Heading2"/>
       </w:pPr>
+      <w:r>
+        <w:lastRenderedPageBreak/>
+        <w:t>Results</w:t>
+      </w:r>
+    </w:p>
+    <w:p>
+      <w:pPr>
+        <w:rPr>
+          <w:color w:val="FF0000"/>
+        </w:rPr>
+      </w:pPr>
+      <w:r>
+        <w:rPr>
+          <w:color w:val="FF0000"/>
+        </w:rPr>
+        <w:t xml:space="preserve">This is only a small project but you still have plenty of results to discuss. Which aspects of your design did you meet (based on your test criteria), which need work?   </w:t>
+      </w:r>
+    </w:p>
+    <w:p>
+      <w:r>
+        <w:t>Zone 3 successfully presented a</w:t>
+      </w:r>
+    </w:p>
+    <w:p>
+      <w:r>
+        <w:t>Although the elevator could provide a means of access to zone 4 its realism was unfortunately spoilt</w:t>
+      </w:r>
+    </w:p>
+    <w:p>
+      <w:r>
+        <w:t>Once entering one of the offices, the bathroom or either one of the cupboard rooms and closing the door</w:t>
+      </w:r>
+    </w:p>
+    <w:p>
+      <w:r>
+        <w:t>As the user clicks the button to open the doors on arrival of the basement floor the elevator proceeds to go back up.</w:t>
+      </w:r>
+      <w:r>
+        <w:t xml:space="preserve"> </w:t>
+      </w:r>
     </w:p>
     <w:p>
       <w:pPr>
         <w:pStyle w:val="Heading2"/>
       </w:pPr>
       <w:r>
-        <w:t>Results</w:t>
+        <w:t>Discussion</w:t>
+      </w:r>
+    </w:p>
+    <w:p>
+      <w:r>
+        <w:t>Clearly some extra functionality needs to be implemented on the elevator to manage the door operations when entering and exiting the lift.</w:t>
+      </w:r>
+    </w:p>
+    <w:p>
+      <w:r>
+        <w:t xml:space="preserve">Although the </w:t>
+      </w:r>
+    </w:p>
+    <w:p>
+      <w:r>
+        <w:t>The program was very large and demanding on computer resources when running.</w:t>
+      </w:r>
+    </w:p>
+    <w:p>
+      <w:r>
+        <w:t xml:space="preserve">Other deadline priorities, time management, team communication. Team </w:t>
+      </w:r>
+      <w:r>
+        <w:t>congregation</w:t>
+      </w:r>
+    </w:p>
+    <w:p>
+      <w:pPr>
+        <w:pStyle w:val="Heading2"/>
+      </w:pPr>
+      <w:r>
+        <w:t>Conclusion</w:t>
+      </w:r>
+    </w:p>
+    <w:p>
+      <w:pPr>
+        <w:rPr>
+          <w:color w:val="FF0000"/>
+        </w:rPr>
+      </w:pPr>
+      <w:r>
+        <w:rPr>
+          <w:color w:val="FF0000"/>
+        </w:rPr>
+        <w:t>Consider: Critically evaluate your work (as a whole and on your personal contribution), what was achieved, what were the problems and challenges, what has been learnt. A good conclusion reflects on the questions posed at the start of the project and attempts to provide and answer</w:t>
+      </w:r>
+    </w:p>
+    <w:p>
+      <w:pPr>
+        <w:pStyle w:val="Heading2"/>
+      </w:pPr>
+      <w:r>
+        <w:t>Further Work</w:t>
       </w:r>
     </w:p>
     <w:p/>
     <w:p>
       <w:r>
-        <w:t>What aspects of the project where met.</w:t>
+        <w:t>Light switched in the cupboard rooms.</w:t>
       </w:r>
     </w:p>
     <w:p/>
     <w:p>
+      <w:r>
+        <w:t>Correct and perfecting the elevator would be an aim.</w:t>
+      </w:r>
+    </w:p>
+    <w:p>
+      <w:proofErr w:type="spellStart"/>
+      <w:r>
+        <w:t>Applting</w:t>
+      </w:r>
+      <w:proofErr w:type="spellEnd"/>
+      <w:r>
+        <w:t xml:space="preserve"> physics to the chairs. Interaction with fridge </w:t>
+      </w:r>
+    </w:p>
+    <w:p>
+      <w:r>
+        <w:t xml:space="preserve">The main two aspects referred to with claustrophobia is the feeling of restriction and </w:t>
+      </w:r>
+      <w:proofErr w:type="spellStart"/>
+      <w:r>
+        <w:t>suffercation</w:t>
+      </w:r>
+      <w:proofErr w:type="spellEnd"/>
+    </w:p>
+    <w:p>
+      <w:r>
+        <w:t>If a heart rate receiver</w:t>
+      </w:r>
+      <w:r>
+        <w:t xml:space="preserve"> from something as common as a smart phone</w:t>
+      </w:r>
+      <w:r>
+        <w:t xml:space="preserve"> </w:t>
+      </w:r>
+      <w:r>
+        <w:t>could input readings from a</w:t>
+      </w:r>
+      <w:r>
+        <w:t xml:space="preserve"> user into the environment then even more inte</w:t>
+      </w:r>
+      <w:r>
+        <w:t>ractive control</w:t>
+      </w:r>
+      <w:r>
+        <w:t xml:space="preserve"> and immersive reality can be achieved.</w:t>
+      </w:r>
+    </w:p>
+    <w:p/>
+    <w:p>
       <w:pPr>
         <w:pStyle w:val="Heading2"/>
       </w:pPr>
       <w:r>
+        <w:t>References</w:t>
+      </w:r>
+    </w:p>
+    <w:p/>
+    <w:p>
+      <w:r>
+        <w:t xml:space="preserve">[1] </w:t>
+      </w:r>
+      <w:proofErr w:type="gramStart"/>
+      <w:r>
+        <w:t>ref</w:t>
+      </w:r>
+      <w:proofErr w:type="gramEnd"/>
+      <w:r>
+        <w:t xml:space="preserve"> to VR module</w:t>
+      </w:r>
+    </w:p>
+    <w:p>
+      <w:r>
+        <w:t xml:space="preserve">[2] </w:t>
+      </w:r>
+      <w:proofErr w:type="gramStart"/>
+      <w:r>
+        <w:t>ref</w:t>
+      </w:r>
+      <w:proofErr w:type="gramEnd"/>
+      <w:r>
+        <w:t xml:space="preserve"> to previous individual coursework </w:t>
+      </w:r>
+    </w:p>
+    <w:p>
+      <w:r>
         <w:lastRenderedPageBreak/>
-        <w:t>Discussion</w:t>
-      </w:r>
-    </w:p>
-    <w:p/>
-    <w:p>
-      <w:r>
-        <w:t>The program was very large and demanding on computer resources when running.</w:t>
-      </w:r>
-    </w:p>
-    <w:p>
-      <w:r>
-        <w:t xml:space="preserve">Other deadline priorities, time management, team communication. Team </w:t>
-      </w:r>
-      <w:r>
-        <w:t>congregation</w:t>
-      </w:r>
-    </w:p>
-    <w:p/>
-    <w:p>
-      <w:pPr>
-        <w:pStyle w:val="Heading2"/>
-      </w:pPr>
-      <w:r>
-        <w:t>Further Work</w:t>
-      </w:r>
-    </w:p>
-    <w:p/>
-    <w:p>
-      <w:r>
-        <w:t>Correct and perfecting the elevator would be an aim.</w:t>
-      </w:r>
-    </w:p>
-    <w:p>
-      <w:proofErr w:type="spellStart"/>
-      <w:r>
-        <w:t>Applting</w:t>
-      </w:r>
-      <w:proofErr w:type="spellEnd"/>
-      <w:r>
-        <w:t xml:space="preserve"> physics to the chairs. Interaction with fridge </w:t>
-      </w:r>
-    </w:p>
-    <w:p>
-      <w:r>
-        <w:t xml:space="preserve">The main two aspects referred to with claustrophobia is the feeling of restriction and </w:t>
-      </w:r>
-      <w:proofErr w:type="spellStart"/>
-      <w:r>
-        <w:t>suffercation</w:t>
-      </w:r>
-      <w:proofErr w:type="spellEnd"/>
-    </w:p>
-    <w:p>
-      <w:r>
-        <w:t>If a heart rate receiver</w:t>
-      </w:r>
-      <w:r>
-        <w:t xml:space="preserve"> from something as common as a smart phone</w:t>
-      </w:r>
-      <w:r>
-        <w:t xml:space="preserve"> </w:t>
-      </w:r>
-      <w:r>
-        <w:t>could input readings from a</w:t>
-      </w:r>
-      <w:r>
-        <w:t xml:space="preserve"> user into the environment then even more inte</w:t>
-      </w:r>
-      <w:r>
-        <w:t>ractive control</w:t>
-      </w:r>
-      <w:r>
-        <w:t xml:space="preserve"> and immersive reality can be achieved.</w:t>
-      </w:r>
-    </w:p>
-    <w:p/>
-    <w:p>
-      <w:pPr>
-        <w:pStyle w:val="Heading2"/>
-      </w:pPr>
-      <w:r>
-        <w:t>References</w:t>
-      </w:r>
-    </w:p>
-    <w:p/>
-    <w:p>
-      <w:r>
-        <w:t xml:space="preserve">[1] </w:t>
-      </w:r>
-      <w:proofErr w:type="gramStart"/>
-      <w:r>
-        <w:t>ref</w:t>
-      </w:r>
-      <w:proofErr w:type="gramEnd"/>
-      <w:r>
-        <w:t xml:space="preserve"> to VR module</w:t>
-      </w:r>
-    </w:p>
-    <w:p>
-      <w:r>
-        <w:t xml:space="preserve">[2] </w:t>
-      </w:r>
-      <w:proofErr w:type="gramStart"/>
-      <w:r>
-        <w:t>ref</w:t>
-      </w:r>
-      <w:proofErr w:type="gramEnd"/>
-      <w:r>
-        <w:t xml:space="preserve"> to previous individual coursework </w:t>
-      </w:r>
-    </w:p>
-    <w:p>
-      <w:r>
         <w:t xml:space="preserve">[] Common trigger for claustrophobia, Phobias.com. Available at: </w:t>
       </w:r>
       <w:hyperlink r:id="rId10" w:history="1">
@@ -1092,7 +1332,7 @@
           <w:rPr>
             <w:noProof/>
           </w:rPr>
-          <w:t>2</w:t>
+          <w:t>4</w:t>
         </w:r>
         <w:r>
           <w:rPr>
@@ -1173,6 +1413,9 @@
       <w:pStyle w:val="Header"/>
     </w:pPr>
     <w:r>
+      <w:t>Group 4</w:t>
+    </w:r>
+    <w:r>
       <w:tab/>
     </w:r>
     <w:r>
@@ -1185,16 +1428,16 @@
 <file path=word/numbering.xml><?xml version="1.0" encoding="utf-8"?>
 <w:numbering xmlns:wpc="http://schemas.microsoft.com/office/word/2010/wordprocessingCanvas" xmlns:mc="http://schemas.openxmlformats.org/markup-compatibility/2006" xmlns:o="urn:schemas-microsoft-com:office:office" xmlns:r="http://schemas.openxmlformats.org/officeDocument/2006/relationships" xmlns:m="http://schemas.openxmlformats.org/officeDocument/2006/math" xmlns:v="urn:schemas-microsoft-com:vml" xmlns:wp14="http://schemas.microsoft.com/office/word/2010/wordprocessingDrawing" xmlns:wp="http://schemas.openxmlformats.org/drawingml/2006/wordprocessingDrawing" xmlns:w10="urn:schemas-microsoft-com:office:word" xmlns:w="http://schemas.openxmlformats.org/wordprocessingml/2006/main" xmlns:w14="http://schemas.microsoft.com/office/word/2010/wordml" xmlns:w15="http://schemas.microsoft.com/office/word/2012/wordml" xmlns:wpg="http://schemas.microsoft.com/office/word/2010/wordprocessingGroup" xmlns:wpi="http://schemas.microsoft.com/office/word/2010/wordprocessingInk" xmlns:wne="http://schemas.microsoft.com/office/word/2006/wordml" xmlns:wps="http://schemas.microsoft.com/office/word/2010/wordprocessingShape" mc:Ignorable="w14 w15 wp14">
   <w:abstractNum w:abstractNumId="0" w15:restartNumberingAfterBreak="0">
-    <w:nsid w:val="23C57415"/>
+    <w:nsid w:val="012761F0"/>
     <w:multiLevelType w:val="hybridMultilevel"/>
-    <w:tmpl w:val="37EE18C0"/>
+    <w:tmpl w:val="11B6C858"/>
     <w:lvl w:ilvl="0" w:tplc="08090001">
       <w:start w:val="1"/>
       <w:numFmt w:val="bullet"/>
       <w:lvlText w:val=""/>
       <w:lvlJc w:val="left"/>
       <w:pPr>
-        <w:ind w:left="360" w:hanging="360"/>
+        <w:ind w:left="720" w:hanging="360"/>
       </w:pPr>
       <w:rPr>
         <w:rFonts w:ascii="Symbol" w:hAnsi="Symbol" w:hint="default"/>
@@ -1206,7 +1449,7 @@
       <w:lvlText w:val="o"/>
       <w:lvlJc w:val="left"/>
       <w:pPr>
-        <w:ind w:left="1080" w:hanging="360"/>
+        <w:ind w:left="1440" w:hanging="360"/>
       </w:pPr>
       <w:rPr>
         <w:rFonts w:ascii="Courier New" w:hAnsi="Courier New" w:cs="Courier New" w:hint="default"/>
@@ -1218,7 +1461,7 @@
       <w:lvlText w:val=""/>
       <w:lvlJc w:val="left"/>
       <w:pPr>
-        <w:ind w:left="1800" w:hanging="360"/>
+        <w:ind w:left="2160" w:hanging="360"/>
       </w:pPr>
       <w:rPr>
         <w:rFonts w:ascii="Wingdings" w:hAnsi="Wingdings" w:hint="default"/>
@@ -1230,7 +1473,7 @@
       <w:lvlText w:val=""/>
       <w:lvlJc w:val="left"/>
       <w:pPr>
-        <w:ind w:left="2520" w:hanging="360"/>
+        <w:ind w:left="2880" w:hanging="360"/>
       </w:pPr>
       <w:rPr>
         <w:rFonts w:ascii="Symbol" w:hAnsi="Symbol" w:hint="default"/>
@@ -1242,7 +1485,7 @@
       <w:lvlText w:val="o"/>
       <w:lvlJc w:val="left"/>
       <w:pPr>
-        <w:ind w:left="3240" w:hanging="360"/>
+        <w:ind w:left="3600" w:hanging="360"/>
       </w:pPr>
       <w:rPr>
         <w:rFonts w:ascii="Courier New" w:hAnsi="Courier New" w:cs="Courier New" w:hint="default"/>
@@ -1254,7 +1497,7 @@
       <w:lvlText w:val=""/>
       <w:lvlJc w:val="left"/>
       <w:pPr>
-        <w:ind w:left="3960" w:hanging="360"/>
+        <w:ind w:left="4320" w:hanging="360"/>
       </w:pPr>
       <w:rPr>
         <w:rFonts w:ascii="Wingdings" w:hAnsi="Wingdings" w:hint="default"/>
@@ -1266,7 +1509,7 @@
       <w:lvlText w:val=""/>
       <w:lvlJc w:val="left"/>
       <w:pPr>
-        <w:ind w:left="4680" w:hanging="360"/>
+        <w:ind w:left="5040" w:hanging="360"/>
       </w:pPr>
       <w:rPr>
         <w:rFonts w:ascii="Symbol" w:hAnsi="Symbol" w:hint="default"/>
@@ -1278,7 +1521,7 @@
       <w:lvlText w:val="o"/>
       <w:lvlJc w:val="left"/>
       <w:pPr>
-        <w:ind w:left="5400" w:hanging="360"/>
+        <w:ind w:left="5760" w:hanging="360"/>
       </w:pPr>
       <w:rPr>
         <w:rFonts w:ascii="Courier New" w:hAnsi="Courier New" w:cs="Courier New" w:hint="default"/>
@@ -1290,6 +1533,119 @@
       <w:lvlText w:val=""/>
       <w:lvlJc w:val="left"/>
       <w:pPr>
+        <w:ind w:left="6480" w:hanging="360"/>
+      </w:pPr>
+      <w:rPr>
+        <w:rFonts w:ascii="Wingdings" w:hAnsi="Wingdings" w:hint="default"/>
+      </w:rPr>
+    </w:lvl>
+  </w:abstractNum>
+  <w:abstractNum w:abstractNumId="1" w15:restartNumberingAfterBreak="0">
+    <w:nsid w:val="23C57415"/>
+    <w:multiLevelType w:val="hybridMultilevel"/>
+    <w:tmpl w:val="37EE18C0"/>
+    <w:lvl w:ilvl="0" w:tplc="08090001">
+      <w:start w:val="1"/>
+      <w:numFmt w:val="bullet"/>
+      <w:lvlText w:val=""/>
+      <w:lvlJc w:val="left"/>
+      <w:pPr>
+        <w:ind w:left="360" w:hanging="360"/>
+      </w:pPr>
+      <w:rPr>
+        <w:rFonts w:ascii="Symbol" w:hAnsi="Symbol" w:hint="default"/>
+      </w:rPr>
+    </w:lvl>
+    <w:lvl w:ilvl="1" w:tplc="08090003" w:tentative="1">
+      <w:start w:val="1"/>
+      <w:numFmt w:val="bullet"/>
+      <w:lvlText w:val="o"/>
+      <w:lvlJc w:val="left"/>
+      <w:pPr>
+        <w:ind w:left="1080" w:hanging="360"/>
+      </w:pPr>
+      <w:rPr>
+        <w:rFonts w:ascii="Courier New" w:hAnsi="Courier New" w:cs="Courier New" w:hint="default"/>
+      </w:rPr>
+    </w:lvl>
+    <w:lvl w:ilvl="2" w:tplc="08090005" w:tentative="1">
+      <w:start w:val="1"/>
+      <w:numFmt w:val="bullet"/>
+      <w:lvlText w:val=""/>
+      <w:lvlJc w:val="left"/>
+      <w:pPr>
+        <w:ind w:left="1800" w:hanging="360"/>
+      </w:pPr>
+      <w:rPr>
+        <w:rFonts w:ascii="Wingdings" w:hAnsi="Wingdings" w:hint="default"/>
+      </w:rPr>
+    </w:lvl>
+    <w:lvl w:ilvl="3" w:tplc="08090001" w:tentative="1">
+      <w:start w:val="1"/>
+      <w:numFmt w:val="bullet"/>
+      <w:lvlText w:val=""/>
+      <w:lvlJc w:val="left"/>
+      <w:pPr>
+        <w:ind w:left="2520" w:hanging="360"/>
+      </w:pPr>
+      <w:rPr>
+        <w:rFonts w:ascii="Symbol" w:hAnsi="Symbol" w:hint="default"/>
+      </w:rPr>
+    </w:lvl>
+    <w:lvl w:ilvl="4" w:tplc="08090003" w:tentative="1">
+      <w:start w:val="1"/>
+      <w:numFmt w:val="bullet"/>
+      <w:lvlText w:val="o"/>
+      <w:lvlJc w:val="left"/>
+      <w:pPr>
+        <w:ind w:left="3240" w:hanging="360"/>
+      </w:pPr>
+      <w:rPr>
+        <w:rFonts w:ascii="Courier New" w:hAnsi="Courier New" w:cs="Courier New" w:hint="default"/>
+      </w:rPr>
+    </w:lvl>
+    <w:lvl w:ilvl="5" w:tplc="08090005" w:tentative="1">
+      <w:start w:val="1"/>
+      <w:numFmt w:val="bullet"/>
+      <w:lvlText w:val=""/>
+      <w:lvlJc w:val="left"/>
+      <w:pPr>
+        <w:ind w:left="3960" w:hanging="360"/>
+      </w:pPr>
+      <w:rPr>
+        <w:rFonts w:ascii="Wingdings" w:hAnsi="Wingdings" w:hint="default"/>
+      </w:rPr>
+    </w:lvl>
+    <w:lvl w:ilvl="6" w:tplc="08090001" w:tentative="1">
+      <w:start w:val="1"/>
+      <w:numFmt w:val="bullet"/>
+      <w:lvlText w:val=""/>
+      <w:lvlJc w:val="left"/>
+      <w:pPr>
+        <w:ind w:left="4680" w:hanging="360"/>
+      </w:pPr>
+      <w:rPr>
+        <w:rFonts w:ascii="Symbol" w:hAnsi="Symbol" w:hint="default"/>
+      </w:rPr>
+    </w:lvl>
+    <w:lvl w:ilvl="7" w:tplc="08090003" w:tentative="1">
+      <w:start w:val="1"/>
+      <w:numFmt w:val="bullet"/>
+      <w:lvlText w:val="o"/>
+      <w:lvlJc w:val="left"/>
+      <w:pPr>
+        <w:ind w:left="5400" w:hanging="360"/>
+      </w:pPr>
+      <w:rPr>
+        <w:rFonts w:ascii="Courier New" w:hAnsi="Courier New" w:cs="Courier New" w:hint="default"/>
+      </w:rPr>
+    </w:lvl>
+    <w:lvl w:ilvl="8" w:tplc="08090005" w:tentative="1">
+      <w:start w:val="1"/>
+      <w:numFmt w:val="bullet"/>
+      <w:lvlText w:val=""/>
+      <w:lvlJc w:val="left"/>
+      <w:pPr>
         <w:ind w:left="6120" w:hanging="360"/>
       </w:pPr>
       <w:rPr>
@@ -1298,6 +1654,9 @@
     </w:lvl>
   </w:abstractNum>
   <w:num w:numId="1">
+    <w:abstractNumId w:val="1"/>
+  </w:num>
+  <w:num w:numId="2">
     <w:abstractNumId w:val="0"/>
   </w:num>
 </w:numbering>
@@ -2162,7 +2521,7 @@
 </file>
 
 <file path=customXml/itemProps1.xml><?xml version="1.0" encoding="utf-8"?>
-<ds:datastoreItem xmlns:ds="http://schemas.openxmlformats.org/officeDocument/2006/customXml" ds:itemID="{89583702-A3D5-4A33-ADE6-7B4E39DCBE9E}">
+<ds:datastoreItem xmlns:ds="http://schemas.openxmlformats.org/officeDocument/2006/customXml" ds:itemID="{3F94CAC7-486D-4CAF-A39F-0D27C2A18FB1}">
   <ds:schemaRefs>
     <ds:schemaRef ds:uri="http://schemas.openxmlformats.org/officeDocument/2006/bibliography"/>
   </ds:schemaRefs>

</xml_diff>